<commit_message>
Clean up van document
</commit_message>
<xml_diff>
--- a/Onderzoek.docx
+++ b/Onderzoek.docx
@@ -865,13 +865,7 @@
       </w:r>
       <w:proofErr w:type="gramStart"/>
       <w:r>
-        <w:t>website</w:t>
-      </w:r>
-      <w:r>
-        <w:t xml:space="preserve"> </w:t>
-      </w:r>
-      <w:r>
-        <w:t>eigenaren</w:t>
+        <w:t>website eigenaren</w:t>
       </w:r>
       <w:proofErr w:type="gramEnd"/>
       <w:r>
@@ -1327,15 +1321,7 @@
         <w:t>,</w:t>
       </w:r>
       <w:r>
-        <w:t xml:space="preserve"> web 1.0 konden gebruikers voornamelijk alleen informatie te bekijken. De web </w:t>
-      </w:r>
-      <w:proofErr w:type="gramStart"/>
-      <w:r>
-        <w:t>beveiliging</w:t>
-      </w:r>
-      <w:proofErr w:type="gramEnd"/>
-      <w:r>
-        <w:t xml:space="preserve"> problemen begonnen echt pas een rol te spelen op de punt dat gebruikers meer re</w:t>
+        <w:t xml:space="preserve"> web 1.0 konden gebruikers voornamelijk alleen informatie te bekijken. De web beveiliging problemen begonnen echt pas een rol te spelen op de punt dat gebruikers meer re</w:t>
       </w:r>
       <w:r>
         <w:t xml:space="preserve">chten verkregen op de </w:t>
@@ -1489,7 +1475,7 @@
           <w:sz w:val="24"/>
           <w:lang w:val="en-GB"/>
         </w:rPr>
-        <w:t xml:space="preserve">wat is </w:t>
+        <w:t>W</w:t>
       </w:r>
       <w:r>
         <w:rPr>
@@ -1497,7 +1483,7 @@
           <w:sz w:val="24"/>
           <w:lang w:val="en-GB"/>
         </w:rPr>
-        <w:t>OWASP</w:t>
+        <w:t xml:space="preserve">at is </w:t>
       </w:r>
       <w:r>
         <w:rPr>
@@ -1505,7 +1491,46 @@
           <w:sz w:val="24"/>
           <w:lang w:val="en-GB"/>
         </w:rPr>
+        <w:t>OWASP</w:t>
+      </w:r>
+      <w:r>
+        <w:rPr>
+          <w:b/>
+          <w:sz w:val="24"/>
+          <w:lang w:val="en-GB"/>
+        </w:rPr>
         <w:t>?</w:t>
+      </w:r>
+    </w:p>
+    <w:p>
+      <w:pPr>
+        <w:rPr>
+          <w:i/>
+          <w:lang w:val="en-GB"/>
+        </w:rPr>
+      </w:pPr>
+      <w:r>
+        <w:rPr>
+          <w:i/>
+          <w:lang w:val="en-GB"/>
+        </w:rPr>
+        <w:t>//</w:t>
+      </w:r>
+      <w:proofErr w:type="spellStart"/>
+      <w:r>
+        <w:rPr>
+          <w:i/>
+          <w:lang w:val="en-GB"/>
+        </w:rPr>
+        <w:t>Beschrijving</w:t>
+      </w:r>
+      <w:proofErr w:type="spellEnd"/>
+      <w:r>
+        <w:rPr>
+          <w:i/>
+          <w:lang w:val="en-GB"/>
+        </w:rPr>
+        <w:t xml:space="preserve"> van OWASP</w:t>
       </w:r>
     </w:p>
     <w:p>
@@ -3553,10 +3578,18 @@
         </w:rPr>
         <w:t>rapport</w:t>
       </w:r>
-      <w:r>
-        <w:rPr>
-          <w:b/>
-        </w:rPr>
+    </w:p>
+    <w:p>
+      <w:r>
+        <w:t>//</w:t>
+      </w:r>
+      <w:r>
+        <w:t>securityrapport</w:t>
+      </w:r>
+      <w:r>
+        <w:t xml:space="preserve"> over e-commerce</w:t>
+      </w:r>
+      <w:r>
         <w:br w:type="page"/>
       </w:r>
     </w:p>
@@ -3697,19 +3730,23 @@
       <w:r>
         <w:t xml:space="preserve">Bij het detecteren van kwetsbaarheden is precisie dat telt. Tijdens de scan worden probeert de </w:t>
       </w:r>
+      <w:r>
+        <w:t>DAST-tool</w:t>
+      </w:r>
+      <w:r>
+        <w:t xml:space="preserve"> kwetsbaarheden in een </w:t>
+      </w:r>
       <w:proofErr w:type="gramStart"/>
       <w:r>
-        <w:t>DAST tool</w:t>
+        <w:t>web applicatie</w:t>
       </w:r>
       <w:proofErr w:type="gramEnd"/>
       <w:r>
-        <w:t xml:space="preserve"> kwetsbaarheden in een web applicatie te detecteren. Om te kunnen meten hoe goed en accuraat een </w:t>
-      </w:r>
-      <w:proofErr w:type="gramStart"/>
-      <w:r>
-        <w:t>DAST tool</w:t>
-      </w:r>
-      <w:proofErr w:type="gramEnd"/>
+        <w:t xml:space="preserve"> te detecteren. Om te kunnen meten hoe goed en accuraat een </w:t>
+      </w:r>
+      <w:r>
+        <w:t>DAST-tool</w:t>
+      </w:r>
       <w:r>
         <w:t xml:space="preserve"> kwetsbaarheden detecteert kan de OWASP Benchmark gebruikt worden.  </w:t>
       </w:r>
@@ -3796,11 +3833,9 @@
       <w:r>
         <w:t xml:space="preserve"> brochure en de start gids van OWASP ZAP. De twee documenten bieden inzicht in de werking van beide </w:t>
       </w:r>
-      <w:proofErr w:type="gramStart"/>
-      <w:r>
-        <w:t>DAST tools</w:t>
-      </w:r>
-      <w:proofErr w:type="gramEnd"/>
+      <w:r>
+        <w:t>DAST-tools</w:t>
+      </w:r>
       <w:r>
         <w:t>.</w:t>
       </w:r>
@@ -3929,21 +3964,55 @@
       <w:r>
         <w:t xml:space="preserve"> een bedrijf dat zich </w:t>
       </w:r>
+      <w:r>
+        <w:t>bezighoudt</w:t>
+      </w:r>
+      <w:r>
+        <w:t xml:space="preserve"> met de security van </w:t>
+      </w:r>
       <w:proofErr w:type="gramStart"/>
       <w:r>
-        <w:t>bezig houdt</w:t>
+        <w:t>web applicaties</w:t>
       </w:r>
       <w:proofErr w:type="gramEnd"/>
       <w:r>
-        <w:t xml:space="preserve"> met de security van web applicaties. Hiervoor hebben zij een </w:t>
+        <w:t xml:space="preserve">. Hiervoor hebben zij een </w:t>
+      </w:r>
+      <w:r>
+        <w:t>DAST-tool</w:t>
+      </w:r>
+      <w:r>
+        <w:t xml:space="preserve"> ontwikkeld. </w:t>
+      </w:r>
+      <w:proofErr w:type="spellStart"/>
+      <w:r>
+        <w:t>Acunetix</w:t>
+      </w:r>
+      <w:proofErr w:type="spellEnd"/>
+      <w:r>
+        <w:t xml:space="preserve"> heeft een </w:t>
+      </w:r>
+      <w:r>
+        <w:t>desktopversie</w:t>
+      </w:r>
+      <w:r>
+        <w:t xml:space="preserve"> ontwikkeld en een </w:t>
       </w:r>
       <w:proofErr w:type="gramStart"/>
       <w:r>
-        <w:t>DAST tool</w:t>
+        <w:t>web versie</w:t>
       </w:r>
       <w:proofErr w:type="gramEnd"/>
       <w:r>
-        <w:t xml:space="preserve"> ontwikkeld. </w:t>
+        <w:t xml:space="preserve">. Ik zal in dit deel de </w:t>
+      </w:r>
+      <w:proofErr w:type="gramStart"/>
+      <w:r>
+        <w:t>web versie</w:t>
+      </w:r>
+      <w:proofErr w:type="gramEnd"/>
+      <w:r>
+        <w:t xml:space="preserve"> behandelen. De </w:t>
       </w:r>
       <w:proofErr w:type="spellStart"/>
       <w:r>
@@ -3951,23 +4020,131 @@
       </w:r>
       <w:proofErr w:type="spellEnd"/>
       <w:r>
-        <w:t xml:space="preserve"> heeft een </w:t>
+        <w:t xml:space="preserve"> Web Interface is een gebruikersvriendelijke </w:t>
+      </w:r>
+      <w:r>
+        <w:t>webapplicatie</w:t>
+      </w:r>
+      <w:r>
+        <w:t xml:space="preserve"> die de gebruiker na het inloggen naar een dashboard brengt. Vanaf het dashboard kunnen gebruikers vier </w:t>
       </w:r>
       <w:proofErr w:type="gramStart"/>
       <w:r>
-        <w:t>desktop versie</w:t>
+        <w:t>management taken</w:t>
       </w:r>
       <w:proofErr w:type="gramEnd"/>
       <w:r>
-        <w:t xml:space="preserve"> ontwikkeld en een web versie. Ik zal in dit deel de </w:t>
+        <w:t xml:space="preserve"> uitvoeren. Het configureren en beheren van Targets, het starten van een scan, het bekijken van statistieken en het genereren van een rapport. Verder zijn er nog andere kleinere taken zoals het beheren van de gebruikers profiel. Targets zijn websites die de gebruiker als doelwit heeft </w:t>
+      </w:r>
+      <w:r>
+        <w:t>geregistreerd</w:t>
+      </w:r>
+      <w:r>
+        <w:t xml:space="preserve"> voor </w:t>
+      </w:r>
+      <w:r>
+        <w:t>de voorbereiding</w:t>
+      </w:r>
+      <w:r>
+        <w:t xml:space="preserve"> van een scan. Na het instellen van een target kan de gebruiker de scan starten. Voor het starten van de scan kan de gebruiker nog een aantal opties instellen. De opties zijn </w:t>
+      </w:r>
+      <w:r>
+        <w:t>verdeeld</w:t>
+      </w:r>
+      <w:r>
+        <w:t xml:space="preserve"> over vier tabs, General, Crawl, </w:t>
       </w:r>
       <w:proofErr w:type="gramStart"/>
       <w:r>
-        <w:t>web versie</w:t>
+        <w:t>HTTP</w:t>
       </w:r>
       <w:proofErr w:type="gramEnd"/>
       <w:r>
-        <w:t xml:space="preserve"> behandelen. De </w:t>
+        <w:t xml:space="preserve">, Advanced. In de tab General kan de type scan ingesteld worden, de snelheid van de scan en de logingegevens. In de Crawl tab staan alle opties voor het instellen van de </w:t>
+      </w:r>
+      <w:proofErr w:type="spellStart"/>
+      <w:r>
+        <w:t>crawler</w:t>
+      </w:r>
+      <w:proofErr w:type="spellEnd"/>
+      <w:r>
+        <w:t xml:space="preserve">, een </w:t>
+      </w:r>
+      <w:proofErr w:type="spellStart"/>
+      <w:r>
+        <w:t>crawler</w:t>
+      </w:r>
+      <w:proofErr w:type="spellEnd"/>
+      <w:r>
+        <w:t xml:space="preserve"> zorgt ervoor dat de benodigde informatie wordt verzameld voor de scan. Zoals de hyperlinks en formulieren. De </w:t>
+      </w:r>
+      <w:proofErr w:type="gramStart"/>
+      <w:r>
+        <w:t>HTTP tab</w:t>
+      </w:r>
+      <w:proofErr w:type="gramEnd"/>
+      <w:r>
+        <w:t xml:space="preserve"> is voor het authentiseren van een gebruiker tijdens de scan. De scan kan een login of </w:t>
+      </w:r>
+      <w:proofErr w:type="gramStart"/>
+      <w:r>
+        <w:t>registratie formulier</w:t>
+      </w:r>
+      <w:proofErr w:type="gramEnd"/>
+      <w:r>
+        <w:t xml:space="preserve"> tegenkomen tijdens de scan en weet dan met deze optie wat er ingevuld moeten worden. De laatste tab Advanced is ervoor de geavanceerde instellingen van de scan. Opties als technologie, </w:t>
+      </w:r>
+      <w:proofErr w:type="spellStart"/>
+      <w:r>
+        <w:t>Custom</w:t>
+      </w:r>
+      <w:proofErr w:type="spellEnd"/>
+      <w:r>
+        <w:t xml:space="preserve"> Headers, </w:t>
+      </w:r>
+      <w:proofErr w:type="spellStart"/>
+      <w:r>
+        <w:t>Custom</w:t>
+      </w:r>
+      <w:proofErr w:type="spellEnd"/>
+      <w:r>
+        <w:t xml:space="preserve"> Cookies en </w:t>
+      </w:r>
+      <w:proofErr w:type="spellStart"/>
+      <w:r>
+        <w:t>Allowed</w:t>
+      </w:r>
+      <w:proofErr w:type="spellEnd"/>
+      <w:r>
+        <w:t xml:space="preserve"> </w:t>
+      </w:r>
+      <w:proofErr w:type="spellStart"/>
+      <w:r>
+        <w:t>Hosts</w:t>
+      </w:r>
+      <w:proofErr w:type="spellEnd"/>
+      <w:r>
+        <w:t xml:space="preserve"> kan de gebruiker instellen om de scan te finetunen. Na de scan kan de gebruiker navigeren naar het Scan </w:t>
+      </w:r>
+      <w:proofErr w:type="spellStart"/>
+      <w:r>
+        <w:t>Stats</w:t>
+      </w:r>
+      <w:proofErr w:type="spellEnd"/>
+      <w:r>
+        <w:t xml:space="preserve"> &amp; Info scherm, hierop kan er naar de statistieken gekeken worden voor het analyseren van het resultaat, ook kan de gebruiker een lijst opvragen met alle uitgevoerde aanvallen en wat het resultaat daarvan is, dit vereist wel technische kennis over </w:t>
+      </w:r>
+      <w:r>
+        <w:t>IT-security</w:t>
+      </w:r>
+      <w:r>
+        <w:t xml:space="preserve">. Verder kan er nog naar de </w:t>
+      </w:r>
+      <w:r>
+        <w:t>sitemap</w:t>
+      </w:r>
+      <w:r>
+        <w:t xml:space="preserve"> gekeken worden waar een lijst met alle gescande bestanden staan. Voor elk bestand staat er welke kwetsbaarheden gevonden zijn. Als laatste kan de gebruiker een rapport genereren op basis van de gescande resultaten. Bij het genereren van een rapport kan de gebruiker een template kiezen die de thema een doelgroep van het rapport bepalen. </w:t>
       </w:r>
       <w:proofErr w:type="spellStart"/>
       <w:r>
@@ -3975,410 +4152,274 @@
       </w:r>
       <w:proofErr w:type="spellEnd"/>
       <w:r>
-        <w:t xml:space="preserve"> Web Interface is een gebruikersvriendelijke </w:t>
+        <w:t xml:space="preserve"> is met al de opgenoemde features </w:t>
       </w:r>
       <w:proofErr w:type="gramStart"/>
       <w:r>
-        <w:t>web applicatie</w:t>
+        <w:t>één</w:t>
       </w:r>
       <w:proofErr w:type="gramEnd"/>
       <w:r>
-        <w:t xml:space="preserve"> die de gebruiker na het inloggen naar een dashboard brengt. Vanaf het dashboard kunnen gebruikers vier </w:t>
+        <w:t xml:space="preserve"> van de voorlopers op gebied van web security scanners.</w:t>
+      </w:r>
+    </w:p>
+    <w:p>
+      <w:pPr>
+        <w:rPr>
+          <w:lang w:val="en-GB"/>
+        </w:rPr>
+      </w:pPr>
+      <w:proofErr w:type="spellStart"/>
+      <w:r>
+        <w:rPr>
+          <w:lang w:val="en-GB"/>
+        </w:rPr>
+        <w:t>Scannen</w:t>
+      </w:r>
+      <w:proofErr w:type="spellEnd"/>
+      <w:r>
+        <w:rPr>
+          <w:lang w:val="en-GB"/>
+        </w:rPr>
+        <w:t xml:space="preserve"> met </w:t>
+      </w:r>
+      <w:proofErr w:type="spellStart"/>
+      <w:r>
+        <w:rPr>
+          <w:lang w:val="en-GB"/>
+        </w:rPr>
+        <w:t>Acunetix</w:t>
+      </w:r>
+      <w:proofErr w:type="spellEnd"/>
+    </w:p>
+    <w:p>
+      <w:pPr>
+        <w:rPr>
+          <w:lang w:val="en-GB"/>
+        </w:rPr>
+      </w:pPr>
+    </w:p>
+    <w:p>
+      <w:pPr>
+        <w:rPr>
+          <w:lang w:val="en-GB"/>
+        </w:rPr>
+      </w:pPr>
+    </w:p>
+    <w:p>
+      <w:pPr>
+        <w:rPr>
+          <w:lang w:val="en-GB"/>
+        </w:rPr>
+      </w:pPr>
+    </w:p>
+    <w:p>
+      <w:pPr>
+        <w:rPr>
+          <w:b/>
+          <w:lang w:val="en-GB"/>
+        </w:rPr>
+      </w:pPr>
+      <w:r>
+        <w:rPr>
+          <w:b/>
+          <w:lang w:val="en-GB"/>
+        </w:rPr>
+        <w:t xml:space="preserve">3.5.2 </w:t>
+      </w:r>
+      <w:r>
+        <w:rPr>
+          <w:b/>
+          <w:lang w:val="en-GB"/>
+        </w:rPr>
+        <w:t>Zap Zed Attack Proxy</w:t>
+      </w:r>
+    </w:p>
+    <w:p>
+      <w:r>
+        <w:rPr>
+          <w:lang w:val="en-GB"/>
+        </w:rPr>
+        <w:t xml:space="preserve">Zed Attack Proxy is </w:t>
+      </w:r>
+      <w:proofErr w:type="spellStart"/>
+      <w:r>
+        <w:rPr>
+          <w:lang w:val="en-GB"/>
+        </w:rPr>
+        <w:t>een</w:t>
+      </w:r>
+      <w:proofErr w:type="spellEnd"/>
+      <w:r>
+        <w:rPr>
+          <w:lang w:val="en-GB"/>
+        </w:rPr>
+        <w:t xml:space="preserve"> flagship project van Open Web Application Security Project. </w:t>
+      </w:r>
+      <w:r>
+        <w:t>Het is</w:t>
+      </w:r>
+      <w:r>
+        <w:t xml:space="preserve"> een open-source security scanner tool</w:t>
+      </w:r>
+      <w:r>
+        <w:t xml:space="preserve"> </w:t>
+      </w:r>
+      <w:r>
+        <w:t xml:space="preserve">dat onderhouden wordt door OWASP. Het is gratis te downloaden van de website van OWASP en ook biedt </w:t>
       </w:r>
       <w:proofErr w:type="gramStart"/>
       <w:r>
-        <w:t>management taken</w:t>
+        <w:t>OWASP project</w:t>
       </w:r>
       <w:proofErr w:type="gramEnd"/>
       <w:r>
-        <w:t xml:space="preserve"> uitvoeren. Het configureren en beheren van Targets, het starten van een scan, het bekijken van statistieken en het genereren van een rapport. Verder zijn er nog andere kleinere taken zoals het beheren van de gebruikers profiel. Targets zijn websites die de gebruiker als doelwit heeft </w:t>
-      </w:r>
-      <w:r>
-        <w:t>geregistreerd</w:t>
-      </w:r>
-      <w:r>
-        <w:t xml:space="preserve"> voor </w:t>
+        <w:t xml:space="preserve"> samenwerking voor software ontwikkelaars die een bijdrage willen maken door te werken aan nieuwe features voor de applicatie. Het project is open-source wat betekent dat OWASP de broncode publieke heeft vrijgegeven. Het project kan worden gedownload op </w:t>
+      </w:r>
+      <w:proofErr w:type="spellStart"/>
+      <w:r>
+        <w:t>Github</w:t>
+      </w:r>
+      <w:proofErr w:type="spellEnd"/>
+      <w:r>
+        <w:t xml:space="preserve"> hiervoor het een </w:t>
       </w:r>
       <w:proofErr w:type="gramStart"/>
       <w:r>
-        <w:t>de  voorbereiding</w:t>
+        <w:t>software ontwikkelaar</w:t>
       </w:r>
       <w:proofErr w:type="gramEnd"/>
       <w:r>
-        <w:t xml:space="preserve"> van een scan. Na het instellen van een target kan de gebruiker de scan starten. Voor het starten van de scan kan de gebruiker nog een aantal opties instellen. De opties zijn </w:t>
+        <w:t xml:space="preserve"> geen toestemming voor nodig. Met een simpele git </w:t>
+      </w:r>
+      <w:proofErr w:type="spellStart"/>
+      <w:r>
+        <w:t>clone</w:t>
+      </w:r>
+      <w:proofErr w:type="spellEnd"/>
+      <w:r>
+        <w:t xml:space="preserve"> wordt er een kopie van het hele project op jouw computer geplaats. </w:t>
+      </w:r>
+    </w:p>
+    <w:p>
+      <w:r>
+        <w:t xml:space="preserve">De security scanner tool is special voor het testen van </w:t>
+      </w:r>
+      <w:r>
+        <w:t>webapplicaties</w:t>
+      </w:r>
+      <w:r>
+        <w:t xml:space="preserve"> ontwikkelt. Eerder in dit document heb ik kort samengevat wat een security scanner in het algemeen doet. OWASP heeft in het document [OWASP ZAP 2.6 </w:t>
+      </w:r>
+      <w:proofErr w:type="spellStart"/>
+      <w:r>
+        <w:t>Getting</w:t>
+      </w:r>
+      <w:proofErr w:type="spellEnd"/>
+      <w:r>
+        <w:t xml:space="preserve"> </w:t>
+      </w:r>
+      <w:proofErr w:type="spellStart"/>
+      <w:r>
+        <w:t>Started</w:t>
+      </w:r>
+      <w:proofErr w:type="spellEnd"/>
+      <w:r>
+        <w:t xml:space="preserve"> Guide] dit onderwerp zelf behandelt. In het hoofdstuk Security </w:t>
+      </w:r>
+      <w:proofErr w:type="spellStart"/>
+      <w:r>
+        <w:t>Testing</w:t>
+      </w:r>
+      <w:proofErr w:type="spellEnd"/>
+      <w:r>
+        <w:t xml:space="preserve"> Basics definiëren zij security testen als “Software security testen is het proces van beoordelen en testen van systemen om security risico’s en kwetsbaarheden te ontdekken”. Er worden hier twee termen gebruikt die tot de basis taken behoren van een security scan tool: beoordelen en testen. Zij definiëren het beoordelen als het analyseren en ontdekken van kwetsbaarheden zonder de poging tot het exploiteren van deze kwetsbaarheden. Het term testen wordt gedefinieerd als het ontdekken en poging tot exploiteren van kwetsbaarheden. Beide taken hebben als doel kwetsbaarheden te ontdekken, maar het verschil zit in wat zij doen met de </w:t>
+      </w:r>
+      <w:proofErr w:type="spellStart"/>
+      <w:r>
+        <w:t>kwetbaarheden</w:t>
+      </w:r>
+      <w:proofErr w:type="spellEnd"/>
+      <w:r>
+        <w:t xml:space="preserve"> die ontdekt zijn. </w:t>
+      </w:r>
+      <w:proofErr w:type="spellStart"/>
+      <w:r>
+        <w:t>To</w:t>
+      </w:r>
+      <w:proofErr w:type="spellEnd"/>
+      <w:r>
+        <w:t xml:space="preserve"> </w:t>
+      </w:r>
+      <w:proofErr w:type="spellStart"/>
+      <w:r>
+        <w:t>exploit</w:t>
+      </w:r>
+      <w:proofErr w:type="spellEnd"/>
+      <w:r>
+        <w:t xml:space="preserve"> or </w:t>
+      </w:r>
+      <w:proofErr w:type="spellStart"/>
+      <w:r>
+        <w:t>not</w:t>
+      </w:r>
+      <w:proofErr w:type="spellEnd"/>
+      <w:r>
+        <w:t xml:space="preserve"> </w:t>
+      </w:r>
+      <w:proofErr w:type="spellStart"/>
+      <w:r>
+        <w:t>to</w:t>
+      </w:r>
+      <w:proofErr w:type="spellEnd"/>
+      <w:r>
+        <w:t xml:space="preserve"> </w:t>
+      </w:r>
+      <w:proofErr w:type="spellStart"/>
+      <w:r>
+        <w:t>exploit</w:t>
+      </w:r>
+      <w:proofErr w:type="spellEnd"/>
+      <w:r>
+        <w:t xml:space="preserve">.  </w:t>
+      </w:r>
+    </w:p>
+    <w:p>
+      <w:r>
+        <w:t xml:space="preserve">In het hoofdstuk [Security </w:t>
+      </w:r>
+      <w:proofErr w:type="spellStart"/>
+      <w:r>
+        <w:t>Testing</w:t>
+      </w:r>
+      <w:proofErr w:type="spellEnd"/>
+      <w:r>
+        <w:t xml:space="preserve"> Basics] verdelen zij de basis van security testen in vier categorieën:</w:t>
+      </w:r>
+    </w:p>
+    <w:p>
+      <w:pPr>
+        <w:rPr>
+          <w:b/>
+        </w:rPr>
+      </w:pPr>
+      <w:r>
+        <w:rPr>
+          <w:b/>
+        </w:rPr>
+        <w:t>Kwetsbaarheid beoordeling</w:t>
+      </w:r>
+    </w:p>
+    <w:p>
+      <w:r>
+        <w:t xml:space="preserve">Het systeem is gescand en geanalyseerd voor </w:t>
       </w:r>
       <w:proofErr w:type="gramStart"/>
       <w:r>
-        <w:t>verdeelt</w:t>
+        <w:t>security problemen</w:t>
       </w:r>
       <w:proofErr w:type="gramEnd"/>
       <w:r>
-        <w:t xml:space="preserve"> over vier tabs, General, Crawl, HTTP, Advanced. In de tab General kan de type scan ingesteld worden, de snelheid van de scan en de logingegevens. In de Crawl tab staan alle opties voor het instellen van de </w:t>
-      </w:r>
-      <w:proofErr w:type="spellStart"/>
-      <w:r>
-        <w:t>crawler</w:t>
-      </w:r>
-      <w:proofErr w:type="spellEnd"/>
-      <w:r>
-        <w:t xml:space="preserve">, een </w:t>
-      </w:r>
-      <w:proofErr w:type="spellStart"/>
-      <w:r>
-        <w:t>crawler</w:t>
-      </w:r>
-      <w:proofErr w:type="spellEnd"/>
-      <w:r>
-        <w:t xml:space="preserve"> zorgt ervoor dat de benodigde informatie wordt verzameld voor de scan. Zoals de hyperlinks en formulieren. De </w:t>
-      </w:r>
-      <w:proofErr w:type="gramStart"/>
-      <w:r>
-        <w:t>HTTP tab</w:t>
-      </w:r>
-      <w:proofErr w:type="gramEnd"/>
-      <w:r>
-        <w:t xml:space="preserve"> is voor het authentiseren van een gebruiker tijdens de scan. De scan kan een login of </w:t>
-      </w:r>
-      <w:proofErr w:type="gramStart"/>
-      <w:r>
-        <w:t>registratie formulier</w:t>
-      </w:r>
-      <w:proofErr w:type="gramEnd"/>
-      <w:r>
-        <w:t xml:space="preserve"> tegenkomen tijdens de scan en weet dan met deze optie wat er ingevuld moeten worden. De laatste tab Advanced is ervoor de geavanceerde instellingen van de scan. Opties als technologie, </w:t>
-      </w:r>
-      <w:proofErr w:type="spellStart"/>
-      <w:r>
-        <w:t>Custom</w:t>
-      </w:r>
-      <w:proofErr w:type="spellEnd"/>
-      <w:r>
-        <w:t xml:space="preserve"> Headers, </w:t>
-      </w:r>
-      <w:proofErr w:type="spellStart"/>
-      <w:r>
-        <w:t>Custom</w:t>
-      </w:r>
-      <w:proofErr w:type="spellEnd"/>
-      <w:r>
-        <w:t xml:space="preserve"> Cookies en </w:t>
-      </w:r>
-      <w:proofErr w:type="spellStart"/>
-      <w:r>
-        <w:t>Allowed</w:t>
-      </w:r>
-      <w:proofErr w:type="spellEnd"/>
-      <w:r>
-        <w:t xml:space="preserve"> </w:t>
-      </w:r>
-      <w:proofErr w:type="spellStart"/>
-      <w:r>
-        <w:t>Hosts</w:t>
-      </w:r>
-      <w:proofErr w:type="spellEnd"/>
-      <w:r>
-        <w:t xml:space="preserve"> kan de gebruiker instellen om de scan te finetunen. Na de scan kan de gebruiker navigeren naar het Scan </w:t>
-      </w:r>
-      <w:proofErr w:type="spellStart"/>
-      <w:r>
-        <w:t>Stats</w:t>
-      </w:r>
-      <w:proofErr w:type="spellEnd"/>
-      <w:r>
-        <w:t xml:space="preserve"> &amp; Info scherm, hierop kan er naar de statistieken gekeken worden voor het analyseren van het resultaat, ook kan de gebruiker een lijst opvragen met alle uitgevoerde aanvallen en wat het resultaat daarvan is, dit vereist wel technische kennis over </w:t>
-      </w:r>
-      <w:proofErr w:type="gramStart"/>
-      <w:r>
-        <w:t>IT security</w:t>
-      </w:r>
-      <w:proofErr w:type="gramEnd"/>
-      <w:r>
-        <w:t xml:space="preserve">. Verder kan er nog naar de </w:t>
-      </w:r>
-      <w:proofErr w:type="gramStart"/>
-      <w:r>
-        <w:t>site map</w:t>
-      </w:r>
-      <w:proofErr w:type="gramEnd"/>
-      <w:r>
-        <w:t xml:space="preserve"> gekeken worden waar een lijst met alle gescande bestanden staan. Voor elk bestand staat er welke kwetsbaarheden gevonden zijn. Als laatste kan de gebruiker een rapport genereren op basis van de gescande resultaten. Bij het genereren van een rapport kan de gebruiker een template kiezen die de thema een doelgroep van het rapport bepalen. </w:t>
-      </w:r>
-      <w:proofErr w:type="spellStart"/>
-      <w:r>
-        <w:t>Acunetix</w:t>
-      </w:r>
-      <w:proofErr w:type="spellEnd"/>
-      <w:r>
-        <w:t xml:space="preserve"> is met al de opgenoemde features </w:t>
-      </w:r>
-      <w:proofErr w:type="gramStart"/>
-      <w:r>
-        <w:t>één</w:t>
-      </w:r>
-      <w:proofErr w:type="gramEnd"/>
-      <w:r>
-        <w:t xml:space="preserve"> van de voorlopers op gebied van web security scanners.</w:t>
-      </w:r>
-    </w:p>
-    <w:p>
-      <w:pPr>
-        <w:rPr>
-          <w:lang w:val="en-GB"/>
-        </w:rPr>
-      </w:pPr>
-      <w:proofErr w:type="spellStart"/>
-      <w:r>
-        <w:rPr>
-          <w:lang w:val="en-GB"/>
-        </w:rPr>
-        <w:t>Scannen</w:t>
-      </w:r>
-      <w:proofErr w:type="spellEnd"/>
-      <w:r>
-        <w:rPr>
-          <w:lang w:val="en-GB"/>
-        </w:rPr>
-        <w:t xml:space="preserve"> met </w:t>
-      </w:r>
-      <w:proofErr w:type="spellStart"/>
-      <w:r>
-        <w:rPr>
-          <w:lang w:val="en-GB"/>
-        </w:rPr>
-        <w:t>Acunetix</w:t>
-      </w:r>
-      <w:proofErr w:type="spellEnd"/>
-    </w:p>
-    <w:p>
-      <w:pPr>
-        <w:rPr>
-          <w:lang w:val="en-GB"/>
-        </w:rPr>
-      </w:pPr>
-    </w:p>
-    <w:p>
-      <w:pPr>
-        <w:rPr>
-          <w:lang w:val="en-GB"/>
-        </w:rPr>
-      </w:pPr>
-    </w:p>
-    <w:p>
-      <w:pPr>
-        <w:rPr>
-          <w:lang w:val="en-GB"/>
-        </w:rPr>
-      </w:pPr>
-    </w:p>
-    <w:p>
-      <w:pPr>
-        <w:rPr>
-          <w:b/>
-          <w:lang w:val="en-GB"/>
-        </w:rPr>
-      </w:pPr>
-      <w:r>
-        <w:rPr>
-          <w:b/>
-          <w:lang w:val="en-GB"/>
-        </w:rPr>
-        <w:t xml:space="preserve">3.5.2 </w:t>
-      </w:r>
-      <w:r>
-        <w:rPr>
-          <w:b/>
-          <w:lang w:val="en-GB"/>
-        </w:rPr>
-        <w:t>Zap Zed Attack Proxy</w:t>
-      </w:r>
-    </w:p>
-    <w:p>
-      <w:r>
-        <w:rPr>
-          <w:lang w:val="en-GB"/>
-        </w:rPr>
-        <w:t xml:space="preserve">Zed Attack Proxy is </w:t>
-      </w:r>
-      <w:proofErr w:type="spellStart"/>
-      <w:r>
-        <w:rPr>
-          <w:lang w:val="en-GB"/>
-        </w:rPr>
-        <w:t>een</w:t>
-      </w:r>
-      <w:proofErr w:type="spellEnd"/>
-      <w:r>
-        <w:rPr>
-          <w:lang w:val="en-GB"/>
-        </w:rPr>
-        <w:t xml:space="preserve"> flagship project van Open Web Application Security Project. </w:t>
-      </w:r>
-      <w:r>
-        <w:t>Het is</w:t>
-      </w:r>
-      <w:r>
-        <w:t xml:space="preserve"> een open-source security scanner tool</w:t>
-      </w:r>
-      <w:r>
-        <w:t xml:space="preserve"> </w:t>
-      </w:r>
-      <w:r>
-        <w:t xml:space="preserve">dat onderhouden wordt door OWASP. Het is gratis te downloaden van de website van OWASP en ook biedt </w:t>
-      </w:r>
-      <w:proofErr w:type="gramStart"/>
-      <w:r>
-        <w:t>OWASP project</w:t>
-      </w:r>
-      <w:proofErr w:type="gramEnd"/>
-      <w:r>
-        <w:t xml:space="preserve"> samenwerking voor software ontwikkelaars die een bijdrage willen maken door te werken aan nieuwe features voor de applicatie. Het project is open-source wat betekent dat OWASP de broncode publieke heeft vrijgegeven. Het project kan worden gedownload op </w:t>
-      </w:r>
-      <w:proofErr w:type="spellStart"/>
-      <w:r>
-        <w:t>Github</w:t>
-      </w:r>
-      <w:proofErr w:type="spellEnd"/>
-      <w:r>
-        <w:t xml:space="preserve"> hiervoor het een </w:t>
-      </w:r>
-      <w:proofErr w:type="gramStart"/>
-      <w:r>
-        <w:t>software ontwikkelaar</w:t>
-      </w:r>
-      <w:proofErr w:type="gramEnd"/>
-      <w:r>
-        <w:t xml:space="preserve"> geen toestemming voor nodig. Met een simpele git </w:t>
-      </w:r>
-      <w:proofErr w:type="spellStart"/>
-      <w:r>
-        <w:t>clone</w:t>
-      </w:r>
-      <w:proofErr w:type="spellEnd"/>
-      <w:r>
-        <w:t xml:space="preserve"> wordt er een kopie van het hele project op jouw computer geplaats. </w:t>
-      </w:r>
-    </w:p>
-    <w:p>
-      <w:r>
-        <w:t xml:space="preserve">De security scanner tool is special voor het testen van </w:t>
-      </w:r>
-      <w:proofErr w:type="gramStart"/>
-      <w:r>
-        <w:t>web applicaties</w:t>
-      </w:r>
-      <w:proofErr w:type="gramEnd"/>
-      <w:r>
-        <w:t xml:space="preserve"> ontwikkelt. Eerder in dit document heb ik kort samengevat wat een security scanner in het algemeen doet. OWASP heeft in het document [OWASP ZAP 2.6 </w:t>
-      </w:r>
-      <w:proofErr w:type="spellStart"/>
-      <w:r>
-        <w:t>Getting</w:t>
-      </w:r>
-      <w:proofErr w:type="spellEnd"/>
-      <w:r>
-        <w:t xml:space="preserve"> </w:t>
-      </w:r>
-      <w:proofErr w:type="spellStart"/>
-      <w:r>
-        <w:t>Started</w:t>
-      </w:r>
-      <w:proofErr w:type="spellEnd"/>
-      <w:r>
-        <w:t xml:space="preserve"> Guide] dit onderwerp zelf behandelt. In het hoofdstuk Security </w:t>
-      </w:r>
-      <w:proofErr w:type="spellStart"/>
-      <w:r>
-        <w:t>Testing</w:t>
-      </w:r>
-      <w:proofErr w:type="spellEnd"/>
-      <w:r>
-        <w:t xml:space="preserve"> Basics definiëren zij security testen als “Software security testen is het proces van beoordelen en testen van systemen om security risico’s en kwetsbaarheden te ontdekken”. Er worden hier twee termen gebruikt die tot de basis taken behoren van een security scan tool: beoordelen en testen. Zij definiëren het beoordelen als het analyseren en ontdekken van kwetsbaarheden zonder de poging tot het exploiteren van deze kwetsbaarheden. Het term testen wordt gedefinieerd als het ontdekken en poging tot exploiteren van kwetsbaarheden. Beide taken hebben als doel kwetsbaarheden te ontdekken, maar het verschil zit in wat zij doen met de </w:t>
-      </w:r>
-      <w:proofErr w:type="spellStart"/>
-      <w:r>
-        <w:t>kwetbaarheden</w:t>
-      </w:r>
-      <w:proofErr w:type="spellEnd"/>
-      <w:r>
-        <w:t xml:space="preserve"> die ontdekt zijn. </w:t>
-      </w:r>
-      <w:proofErr w:type="spellStart"/>
-      <w:r>
-        <w:t>To</w:t>
-      </w:r>
-      <w:proofErr w:type="spellEnd"/>
-      <w:r>
-        <w:t xml:space="preserve"> </w:t>
-      </w:r>
-      <w:proofErr w:type="spellStart"/>
-      <w:r>
-        <w:t>exploit</w:t>
-      </w:r>
-      <w:proofErr w:type="spellEnd"/>
-      <w:r>
-        <w:t xml:space="preserve"> or </w:t>
-      </w:r>
-      <w:proofErr w:type="spellStart"/>
-      <w:r>
-        <w:t>not</w:t>
-      </w:r>
-      <w:proofErr w:type="spellEnd"/>
-      <w:r>
-        <w:t xml:space="preserve"> </w:t>
-      </w:r>
-      <w:proofErr w:type="spellStart"/>
-      <w:r>
-        <w:t>to</w:t>
-      </w:r>
-      <w:proofErr w:type="spellEnd"/>
-      <w:r>
-        <w:t xml:space="preserve"> </w:t>
-      </w:r>
-      <w:proofErr w:type="spellStart"/>
-      <w:r>
-        <w:t>exploit</w:t>
-      </w:r>
-      <w:proofErr w:type="spellEnd"/>
-      <w:r>
-        <w:t xml:space="preserve">.  </w:t>
-      </w:r>
-    </w:p>
-    <w:p>
-      <w:r>
-        <w:t xml:space="preserve">In het hoofdstuk [Security </w:t>
-      </w:r>
-      <w:proofErr w:type="spellStart"/>
-      <w:r>
-        <w:t>Testing</w:t>
-      </w:r>
-      <w:proofErr w:type="spellEnd"/>
-      <w:r>
-        <w:t xml:space="preserve"> Basics] verdelen zij de basis van security testen in vier categorieën:</w:t>
-      </w:r>
-    </w:p>
-    <w:p>
-      <w:pPr>
-        <w:rPr>
-          <w:b/>
-        </w:rPr>
-      </w:pPr>
-      <w:r>
-        <w:rPr>
-          <w:b/>
-        </w:rPr>
-        <w:t>Kwetsbaarheid beoordeling</w:t>
-      </w:r>
-    </w:p>
-    <w:p>
-      <w:r>
-        <w:t xml:space="preserve">Het systeem is gescand en geanalyseerd voor </w:t>
-      </w:r>
-      <w:proofErr w:type="gramStart"/>
-      <w:r>
-        <w:t>security problemen</w:t>
-      </w:r>
-      <w:proofErr w:type="gramEnd"/>
-      <w:r>
         <w:t>.</w:t>
       </w:r>
     </w:p>
@@ -4457,29 +4498,23 @@
       </w:r>
     </w:p>
     <w:p>
-      <w:proofErr w:type="gramStart"/>
-      <w:r>
-        <w:t>ZAP proxy</w:t>
-      </w:r>
-      <w:proofErr w:type="gramEnd"/>
+      <w:r>
+        <w:t>ZAP-proxy</w:t>
+      </w:r>
     </w:p>
     <w:p>
       <w:r>
         <w:t xml:space="preserve">Het doel van het document is natuurlijk om een introductie te maken voor OWASP ZAP. Ik heb eerder al een aantal dingen verteld over de </w:t>
       </w:r>
-      <w:proofErr w:type="gramStart"/>
-      <w:r>
-        <w:t>DAST tool</w:t>
-      </w:r>
-      <w:proofErr w:type="gramEnd"/>
+      <w:r>
+        <w:t>DAST-tool</w:t>
+      </w:r>
       <w:r>
         <w:t xml:space="preserve">, maar ik zal er wat verder op in gaan in dit deel. Fundamenteel is ZAP een interceptie proxy tool, het staat tussen de eindgebruiker en webbrowser. De </w:t>
       </w:r>
-      <w:proofErr w:type="gramStart"/>
-      <w:r>
-        <w:t>DAST tool</w:t>
-      </w:r>
-      <w:proofErr w:type="gramEnd"/>
+      <w:r>
+        <w:t>DAST-tool</w:t>
+      </w:r>
       <w:r>
         <w:t xml:space="preserve"> onderschept berichten die gestuurd worden door de webbrowser naar de eindgebruiker in dit geval de tester. Na de onderschepping worden de berichten door ZAP geïnspecteerd en als nodig aangepast, dit staat ook wel bekent als de ‘man in </w:t>
       </w:r>
@@ -4528,21 +4563,60 @@
       <w:r>
         <w:t xml:space="preserve"> voor de ZAP DAST tool, deze zijn te vinden op de </w:t>
       </w:r>
+      <w:r>
+        <w:t>ZAP-marktplaats</w:t>
+      </w:r>
+      <w:r>
+        <w:t xml:space="preserve">. ZAP wordt onderhouden door een grote gemeenschap die onderhoud verrichten en geregeld nieuwe </w:t>
+      </w:r>
+      <w:proofErr w:type="spellStart"/>
+      <w:r>
+        <w:t>add-ons</w:t>
+      </w:r>
+      <w:proofErr w:type="spellEnd"/>
+      <w:r>
+        <w:t xml:space="preserve"> (toevoegingen van features) ontwikkelen en publiceren op de marktplaats. De ZAP </w:t>
+      </w:r>
+      <w:proofErr w:type="spellStart"/>
+      <w:r>
+        <w:t>client</w:t>
+      </w:r>
+      <w:proofErr w:type="spellEnd"/>
+      <w:r>
+        <w:t xml:space="preserve"> applicatie maakt gebruik van een User Interface waar de eindgebruiker de verschillende taken kan uitvoeren. Het design van de UI kwam mij bekent voor omdat het gebruik maakt van de Java Swing thema Nimbus. Dit betekent ook dat </w:t>
+      </w:r>
+      <w:r>
+        <w:t>ZAP-proxy</w:t>
+      </w:r>
+      <w:r>
+        <w:t xml:space="preserve"> ontwikkeld is in Java. De ZAP UI bestaat uit 6 onderdelen: menubalk, takenbalk, boomstructuur venster, werkruimte venster, informatie venster, </w:t>
+      </w:r>
+      <w:proofErr w:type="spellStart"/>
+      <w:r>
+        <w:t>footer</w:t>
+      </w:r>
+      <w:proofErr w:type="spellEnd"/>
+      <w:r>
+        <w:t xml:space="preserve">. Voordat er een </w:t>
+      </w:r>
+      <w:proofErr w:type="spellStart"/>
       <w:proofErr w:type="gramStart"/>
       <w:r>
-        <w:t>ZAP marktplaats</w:t>
+        <w:t>pentest</w:t>
+      </w:r>
+      <w:proofErr w:type="spellEnd"/>
+      <w:r>
+        <w:t>(</w:t>
       </w:r>
       <w:proofErr w:type="gramEnd"/>
       <w:r>
-        <w:t xml:space="preserve">. ZAP wordt onderhouden door een grote gemeenschap die onderhoud verrichten en geregeld nieuwe </w:t>
-      </w:r>
-      <w:proofErr w:type="spellStart"/>
-      <w:r>
-        <w:t>add-ons</w:t>
-      </w:r>
-      <w:proofErr w:type="spellEnd"/>
-      <w:r>
-        <w:t xml:space="preserve"> (toevoegingen van features) ontwikkelen en publiceren op de marktplaats. De ZAP </w:t>
+        <w:t xml:space="preserve">penetratie test) uitgevoerd kan worden zal de proxy als eerst geconfigureerd moeten worden. De UI van Zap maakt het configureren zeer gemakkelijk, zoals het invoeren van een nieuwe </w:t>
+      </w:r>
+      <w:r>
+        <w:t>SSL-certificaat</w:t>
+      </w:r>
+      <w:r>
+        <w:t xml:space="preserve"> of het instellen van een nieuwe proxy port. De Zap </w:t>
       </w:r>
       <w:proofErr w:type="spellStart"/>
       <w:r>
@@ -4550,44 +4624,39 @@
       </w:r>
       <w:proofErr w:type="spellEnd"/>
       <w:r>
-        <w:t xml:space="preserve"> applicatie maakt gebruik van een User Interface waar de eindgebruiker de verschillende taken kan uitvoeren. Het design van de UI kwam mij bekent voor omdat het gebruik maakt van de Java Swing thema Nimbus. Dit betekent ook dat </w:t>
+        <w:t xml:space="preserve"> biedt verschillende scan configuraties voor het testen van een webapplicatie. De meest opvallende is de Snelle start test, deze test optie krijgt de eindgebruiker te zien wanneer de applicatie is opgestart. Om hiervan gebruik te maken voert de eindgebruiker de </w:t>
+      </w:r>
+      <w:proofErr w:type="spellStart"/>
+      <w:r>
+        <w:t>url</w:t>
+      </w:r>
+      <w:proofErr w:type="spellEnd"/>
+      <w:r>
+        <w:t xml:space="preserve"> in de tekstbalk en druk vervolgens op ‘Aanval’ om de test te starten. Er is wel een disclaimer, om een website te testen heb je wel toestemming nodig. De ZAP </w:t>
+      </w:r>
+      <w:proofErr w:type="spellStart"/>
+      <w:r>
+        <w:t>client</w:t>
+      </w:r>
+      <w:proofErr w:type="spellEnd"/>
+      <w:r>
+        <w:t xml:space="preserve"> zal, na het starten van de test, de website doorzoeken naar webpagina’s om deze vervolgens elke gevonden webpagina passief te scannen. Na het passief scannen zal de ZAP </w:t>
+      </w:r>
+      <w:proofErr w:type="spellStart"/>
+      <w:r>
+        <w:t>client</w:t>
+      </w:r>
+      <w:proofErr w:type="spellEnd"/>
+      <w:r>
+        <w:t xml:space="preserve"> overgaan naar het actief scannen van de webpagina’s. Het doel van een passieve scan is om het voorwerk te doen voor de actieve scan. De passieve scan leest en neemt alle verkeer op dat tussen de browser en website wordt gecommuniceerd. Dit betreft de GET/</w:t>
       </w:r>
       <w:proofErr w:type="gramStart"/>
       <w:r>
-        <w:t>ZAP proxy</w:t>
+        <w:t>POST</w:t>
       </w:r>
       <w:proofErr w:type="gramEnd"/>
       <w:r>
-        <w:t xml:space="preserve"> ontwikkeld is in Java. De ZAP UI bestaat uit 6 onderdelen: menubalk, takenbalk, boomstructuur venster, werkruimte venster, informatie venster, </w:t>
-      </w:r>
-      <w:proofErr w:type="spellStart"/>
-      <w:r>
-        <w:t>footer</w:t>
-      </w:r>
-      <w:proofErr w:type="spellEnd"/>
-      <w:r>
-        <w:t xml:space="preserve">. Voordat er een </w:t>
-      </w:r>
-      <w:proofErr w:type="spellStart"/>
-      <w:proofErr w:type="gramStart"/>
-      <w:r>
-        <w:t>pentest</w:t>
-      </w:r>
-      <w:proofErr w:type="spellEnd"/>
-      <w:r>
-        <w:t>(</w:t>
-      </w:r>
-      <w:proofErr w:type="gramEnd"/>
-      <w:r>
-        <w:t xml:space="preserve">penetratie test) uitgevoerd kan worden zal de proxy als eerst geconfigureerd moeten worden. De UI van Zap maakt het configureren zeer gemakkelijk, zoals het invoeren van een nieuwe </w:t>
-      </w:r>
-      <w:proofErr w:type="gramStart"/>
-      <w:r>
-        <w:t>SSL certificaat</w:t>
-      </w:r>
-      <w:proofErr w:type="gramEnd"/>
-      <w:r>
-        <w:t xml:space="preserve"> of het instellen van een nieuwe proxy port. De Zap </w:t>
+        <w:t xml:space="preserve"> requests en de responses ervan. Dit is de wijze waarop een webbrowser </w:t>
       </w:r>
       <w:proofErr w:type="spellStart"/>
       <w:r>
@@ -4595,55 +4664,19 @@
       </w:r>
       <w:proofErr w:type="spellEnd"/>
       <w:r>
-        <w:t xml:space="preserve"> biedt verschillende scan configuraties voor het testen van een webapplicatie. De meest opvallende is de Snelle start test, deze test optie krijgt de eindgebruiker te zien wanneer de applicatie is opgestart. Om hiervan gebruik te maken voert de eindgebruiker de </w:t>
-      </w:r>
-      <w:proofErr w:type="spellStart"/>
-      <w:r>
-        <w:t>url</w:t>
-      </w:r>
-      <w:proofErr w:type="spellEnd"/>
-      <w:r>
-        <w:t xml:space="preserve"> in de tekstbalk en druk vervolgens op ‘Aanval’ om de test te starten. Er is wel een disclaimer, om een website te testen heb je wel toestemming nodig. De ZAP </w:t>
-      </w:r>
-      <w:proofErr w:type="spellStart"/>
-      <w:r>
-        <w:t>client</w:t>
-      </w:r>
-      <w:proofErr w:type="spellEnd"/>
-      <w:r>
-        <w:t xml:space="preserve"> zal, na het starten van de test, de website doorzoeken naar webpagina’s om deze vervolgens elke gevonden webpagina passief te scannen. Na het passief scannen zal de ZAP </w:t>
-      </w:r>
-      <w:proofErr w:type="spellStart"/>
-      <w:r>
-        <w:t>client</w:t>
-      </w:r>
-      <w:proofErr w:type="spellEnd"/>
-      <w:r>
-        <w:t xml:space="preserve"> overgaan naar het actief scannen van de webpagina’s. Het doel van een passieve scan is om het voorwerk te doen voor de actieve scan. De passieve scan leest en neemt alle verkeer op dat tussen de browser en website wordt gecommuniceerd. Dit betreft de GET/</w:t>
-      </w:r>
-      <w:proofErr w:type="gramStart"/>
-      <w:r>
-        <w:t>POST</w:t>
-      </w:r>
-      <w:proofErr w:type="gramEnd"/>
-      <w:r>
-        <w:t xml:space="preserve"> requests en de responses ervan. Dit is de wijze waarop een webbrowser </w:t>
-      </w:r>
-      <w:proofErr w:type="spellStart"/>
-      <w:r>
-        <w:t>client</w:t>
-      </w:r>
-      <w:proofErr w:type="spellEnd"/>
-      <w:r>
-        <w:t xml:space="preserve"> communiceert met de webserver, door </w:t>
-      </w:r>
-      <w:proofErr w:type="gramStart"/>
-      <w:r>
-        <w:t>request(</w:t>
-      </w:r>
-      <w:proofErr w:type="gramEnd"/>
-      <w:r>
-        <w:t xml:space="preserve">een verzoek voor een webpagina) en een response(antwoord op het verzoek). Na dit proces analyseert ZAP </w:t>
+        <w:t xml:space="preserve"> communiceert met de webserver, door request</w:t>
+      </w:r>
+      <w:r>
+        <w:t xml:space="preserve"> </w:t>
+      </w:r>
+      <w:r>
+        <w:t>(een verzoek voo</w:t>
+      </w:r>
+      <w:r>
+        <w:t xml:space="preserve">r een webpagina) en een response </w:t>
+      </w:r>
+      <w:r>
+        <w:t xml:space="preserve">(antwoord op het verzoek). Na dit proces analyseert ZAP </w:t>
       </w:r>
       <w:proofErr w:type="spellStart"/>
       <w:r>
@@ -4760,53 +4793,193 @@
         </w:rPr>
         <w:t xml:space="preserve">Wat is het resultaat na het scannen van de DVWA voor beide </w:t>
       </w:r>
+      <w:r>
+        <w:rPr>
+          <w:b/>
+        </w:rPr>
+        <w:t>DAST-tools</w:t>
+      </w:r>
+      <w:r>
+        <w:rPr>
+          <w:b/>
+        </w:rPr>
+        <w:t>?</w:t>
+      </w:r>
+    </w:p>
+    <w:p>
+      <w:r>
+        <w:t xml:space="preserve">In dit hoofdstuk ga ik kijken hoe de twee </w:t>
+      </w:r>
+      <w:r>
+        <w:t>DAST-tools</w:t>
+      </w:r>
+      <w:r>
+        <w:t xml:space="preserve"> de </w:t>
+      </w:r>
       <w:proofErr w:type="gramStart"/>
       <w:r>
-        <w:rPr>
-          <w:b/>
-        </w:rPr>
-        <w:t>DAST tools</w:t>
+        <w:t>DVWA website</w:t>
       </w:r>
       <w:proofErr w:type="gramEnd"/>
       <w:r>
-        <w:rPr>
-          <w:b/>
-        </w:rPr>
-        <w:t>?</w:t>
-      </w:r>
-    </w:p>
-    <w:p>
-      <w:r>
-        <w:t xml:space="preserve">In dit hoofdstuk ga ik kijken hoe de twee </w:t>
+        <w:t xml:space="preserve"> scannen en wat voor bevindingen zij maken na de scan. Het doel van dit hoofdstuk is om een aantal vragen te beantwoorden zodat ik meer inzicht krijg in de werking van een </w:t>
+      </w:r>
+      <w:r>
+        <w:t>DAST-tool</w:t>
+      </w:r>
+      <w:r>
+        <w:t xml:space="preserve">. Vragen die ik graag beantwoord wil hebben zijn: “op wat wordt er gescand, hoe ziet de datastructuur eruit, wat voor data er </w:t>
+      </w:r>
+      <w:r>
+        <w:t>verzameld</w:t>
+      </w:r>
+      <w:r>
+        <w:t xml:space="preserve"> </w:t>
       </w:r>
       <w:proofErr w:type="gramStart"/>
       <w:r>
-        <w:t>DAST tools</w:t>
+        <w:t>wordt?,</w:t>
       </w:r>
       <w:proofErr w:type="gramEnd"/>
       <w:r>
-        <w:t xml:space="preserve"> de DVWA website scannen en wat voor bevindingen zij maken na de scan. Het doel van dit hoofdstuk is om een aantal vragen te beantwoorden zodat ik meer inzicht krijg in de werking van een </w:t>
+        <w:t xml:space="preserve"> hoelang duurt een scan, hoe worden de rapporten gegenereerd”?</w:t>
+      </w:r>
+    </w:p>
+    <w:p>
+      <w:r>
+        <w:t xml:space="preserve">Omdat ik </w:t>
+      </w:r>
+      <w:proofErr w:type="spellStart"/>
+      <w:r>
+        <w:t>Acunetix</w:t>
+      </w:r>
+      <w:proofErr w:type="spellEnd"/>
+      <w:r>
+        <w:t xml:space="preserve"> als eerst heb </w:t>
+      </w:r>
+      <w:r>
+        <w:t>behandeld</w:t>
+      </w:r>
+      <w:r>
+        <w:t xml:space="preserve"> in dit document zal ik daarmee beginnen. De </w:t>
+      </w:r>
+      <w:r>
+        <w:t>DAST-tool</w:t>
+      </w:r>
+      <w:r>
+        <w:t xml:space="preserve"> van </w:t>
+      </w:r>
+      <w:proofErr w:type="spellStart"/>
+      <w:r>
+        <w:t>Acunetix</w:t>
+      </w:r>
+      <w:proofErr w:type="spellEnd"/>
+      <w:r>
+        <w:t xml:space="preserve"> biedt een webapplicatie aan. Voor gebruik van deze webapplicatie heb ik als eerst een account moeten aanmaken, ook heb ik gemerkt dat het gaat om een </w:t>
+      </w:r>
+      <w:proofErr w:type="spellStart"/>
+      <w:r>
+        <w:t>trail</w:t>
+      </w:r>
+      <w:proofErr w:type="spellEnd"/>
+      <w:r>
+        <w:t xml:space="preserve"> versie. </w:t>
+      </w:r>
+      <w:proofErr w:type="spellStart"/>
+      <w:r>
+        <w:t>Acunetix</w:t>
+      </w:r>
+      <w:proofErr w:type="spellEnd"/>
+      <w:r>
+        <w:t xml:space="preserve"> is in tegenstelling van OWASP ZAP geen open-source </w:t>
       </w:r>
       <w:proofErr w:type="gramStart"/>
       <w:r>
+        <w:t>software applicatie</w:t>
+      </w:r>
+      <w:proofErr w:type="gramEnd"/>
+      <w:r>
+        <w:t xml:space="preserve">, maar dat betekent niet dat OWASP ZAP minder goed presteert als security scanner. </w:t>
+      </w:r>
+    </w:p>
+    <w:p>
+      <w:r>
+        <w:t>Wat is DVWA, het doelwit van deze tests?</w:t>
+      </w:r>
+    </w:p>
+    <w:p>
+      <w:r>
+        <w:t xml:space="preserve">DVWA staat voor </w:t>
+      </w:r>
+      <w:proofErr w:type="spellStart"/>
+      <w:r>
+        <w:t>Damn</w:t>
+      </w:r>
+      <w:proofErr w:type="spellEnd"/>
+      <w:r>
+        <w:t xml:space="preserve"> </w:t>
+      </w:r>
+      <w:proofErr w:type="spellStart"/>
+      <w:r>
+        <w:t>Vulnerable</w:t>
+      </w:r>
+      <w:proofErr w:type="spellEnd"/>
+      <w:r>
+        <w:t xml:space="preserve"> Web Application. De naam zegt het al, deze website is special gemaakt voor pen-testen en is daarvoor zeer kwetsbaar voor ‘</w:t>
+      </w:r>
+      <w:proofErr w:type="spellStart"/>
+      <w:r>
+        <w:t>known</w:t>
+      </w:r>
+      <w:proofErr w:type="spellEnd"/>
+      <w:r>
+        <w:t xml:space="preserve"> issues’ aanvallen zoals injecties en Cross site scripting. Het is een PHP/</w:t>
+      </w:r>
+      <w:proofErr w:type="spellStart"/>
+      <w:r>
+        <w:t>MySQL</w:t>
+      </w:r>
+      <w:proofErr w:type="spellEnd"/>
+      <w:r>
+        <w:t xml:space="preserve"> webapplicatie dat als doel heeft een hulpmiddel te zijn voor security professionals om hun skills te testen in een veilig en legale test omgeving. </w:t>
+      </w:r>
+    </w:p>
+    <w:p>
+      <w:r>
+        <w:t>Om te beginnen…</w:t>
+      </w:r>
+    </w:p>
+    <w:p>
+      <w:r>
+        <w:t xml:space="preserve">Bij het starten van DVWA verschijnt er in de browser een login pagina waar de gebruiker zijn gebruikersnaam en wachtwoord moet intypen om gebruik te kunnen maken van de </w:t>
+      </w:r>
+      <w:r>
+        <w:t>webapplicatie</w:t>
+      </w:r>
+      <w:r>
+        <w:t xml:space="preserve">. Gelukkig is dit een lokale installatie en kan ik in mijn lokale database spieken om zo aan de twee accountgegevens te komen. De login scherm is voor een </w:t>
+      </w:r>
+      <w:r>
+        <w:t>DAST-tool</w:t>
+      </w:r>
+      <w:r>
+        <w:t xml:space="preserve"> een hindernis, wanneer er geen inloggegevens zijn meegegeven bij een scan dan kan de </w:t>
+      </w:r>
+      <w:proofErr w:type="gramStart"/>
+      <w:r>
         <w:t>DAST tool</w:t>
       </w:r>
       <w:proofErr w:type="gramEnd"/>
       <w:r>
-        <w:t xml:space="preserve">. Vragen die ik graag beantwoord wil hebben zijn: “op wat wordt er gescand, hoe ziet de datastructuur eruit, wat voor data er verzamelt </w:t>
+        <w:t xml:space="preserve"> niet verder scannen dan de login pagina. Dit resulteert dan in een incomplete scan een website (het doelwit) en geeft vrij weinig informatie over de </w:t>
       </w:r>
       <w:proofErr w:type="gramStart"/>
       <w:r>
-        <w:t>wordt?,</w:t>
+        <w:t>security toestand</w:t>
       </w:r>
       <w:proofErr w:type="gramEnd"/>
       <w:r>
-        <w:t xml:space="preserve"> hoelang duurt een scan, hoe worden de rapporten gegenereerd”?</w:t>
-      </w:r>
-    </w:p>
-    <w:p>
-      <w:r>
-        <w:t xml:space="preserve">Omdat ik </w:t>
+        <w:t xml:space="preserve"> van het doelwit. Zowel </w:t>
       </w:r>
       <w:proofErr w:type="spellStart"/>
       <w:r>
@@ -4814,186 +4987,58 @@
       </w:r>
       <w:proofErr w:type="spellEnd"/>
       <w:r>
-        <w:t xml:space="preserve"> als eerst heb </w:t>
+        <w:t xml:space="preserve"> en ZAP bieden de mogelijkheid om voor de scan inloggegevens mee te geven waarmee zij tijdens de confrontatie met het inlogscherm </w:t>
+      </w:r>
+      <w:r>
+        <w:t>probleemloos</w:t>
+      </w:r>
+      <w:r>
+        <w:t xml:space="preserve"> verder kunnen gaan door in te loggen. DVWA kent een aantal configuraties maar, waar ik het meest in geïnteresseerd ben is de </w:t>
       </w:r>
       <w:proofErr w:type="gramStart"/>
       <w:r>
-        <w:t>behandelt</w:t>
+        <w:t>Security level</w:t>
       </w:r>
       <w:proofErr w:type="gramEnd"/>
       <w:r>
-        <w:t xml:space="preserve"> in dit document zal ik daarmee beginnen. De </w:t>
+        <w:t xml:space="preserve"> van de </w:t>
+      </w:r>
+      <w:proofErr w:type="spellStart"/>
+      <w:r>
+        <w:t>webapp</w:t>
+      </w:r>
+      <w:proofErr w:type="spellEnd"/>
+      <w:r>
+        <w:t xml:space="preserve">. Je kunt de </w:t>
       </w:r>
       <w:proofErr w:type="gramStart"/>
       <w:r>
-        <w:t>DAST tool</w:t>
+        <w:t>Security level</w:t>
       </w:r>
       <w:proofErr w:type="gramEnd"/>
       <w:r>
-        <w:t xml:space="preserve"> van </w:t>
-      </w:r>
-      <w:proofErr w:type="spellStart"/>
-      <w:r>
-        <w:t>Acunetix</w:t>
-      </w:r>
-      <w:proofErr w:type="spellEnd"/>
-      <w:r>
-        <w:t xml:space="preserve"> biedt een webapplicatie aan. Voor gebruik van deze webapplicatie heb ik als eerst een account moeten aanmaken, ook heb ik gemerkt dat het gaat om een </w:t>
-      </w:r>
-      <w:proofErr w:type="spellStart"/>
-      <w:r>
-        <w:t>trail</w:t>
-      </w:r>
-      <w:proofErr w:type="spellEnd"/>
-      <w:r>
-        <w:t xml:space="preserve"> versie. </w:t>
-      </w:r>
-      <w:proofErr w:type="spellStart"/>
-      <w:r>
-        <w:t>Acunetix</w:t>
-      </w:r>
-      <w:proofErr w:type="spellEnd"/>
-      <w:r>
-        <w:t xml:space="preserve"> is in tegenstelling van OWASP ZAP geen open-source </w:t>
+        <w:t xml:space="preserve"> instellen op low(laag), medium, high(hoog) of </w:t>
+      </w:r>
+      <w:proofErr w:type="spellStart"/>
+      <w:r>
+        <w:t>impossible</w:t>
+      </w:r>
+      <w:proofErr w:type="spellEnd"/>
+      <w:r>
+        <w:t xml:space="preserve"> high</w:t>
+      </w:r>
+      <w:r>
+        <w:t xml:space="preserve"> </w:t>
+      </w:r>
+      <w:r>
+        <w:t xml:space="preserve">(onmogelijk hoog). Dit zal de kwetsbaarheid level van DVWA veranderen en zorgt voor een dynamische test omgeving. Voor deze test zal ik de </w:t>
       </w:r>
       <w:proofErr w:type="gramStart"/>
       <w:r>
-        <w:t>software applicatie</w:t>
+        <w:t>Security level</w:t>
       </w:r>
       <w:proofErr w:type="gramEnd"/>
       <w:r>
-        <w:t xml:space="preserve">, maar dat betekent niet dat OWASP ZAP minder goed presteert als security scanner. </w:t>
-      </w:r>
-    </w:p>
-    <w:p>
-      <w:r>
-        <w:t>Wat is DVWA, het doelwit van deze tests?</w:t>
-      </w:r>
-    </w:p>
-    <w:p>
-      <w:r>
-        <w:t xml:space="preserve">DVWA staat voor </w:t>
-      </w:r>
-      <w:proofErr w:type="spellStart"/>
-      <w:r>
-        <w:t>Damn</w:t>
-      </w:r>
-      <w:proofErr w:type="spellEnd"/>
-      <w:r>
-        <w:t xml:space="preserve"> </w:t>
-      </w:r>
-      <w:proofErr w:type="spellStart"/>
-      <w:r>
-        <w:t>Vulnerable</w:t>
-      </w:r>
-      <w:proofErr w:type="spellEnd"/>
-      <w:r>
-        <w:t xml:space="preserve"> Web Application. De naam zegt het al, deze website is special gemaakt voor pen-testen en is daarvoor zeer kwetsbaar voor ‘</w:t>
-      </w:r>
-      <w:proofErr w:type="spellStart"/>
-      <w:r>
-        <w:t>known</w:t>
-      </w:r>
-      <w:proofErr w:type="spellEnd"/>
-      <w:r>
-        <w:t xml:space="preserve"> issues’ aanvallen zoals injecties en Cross site scripting. Het is een PHP/</w:t>
-      </w:r>
-      <w:proofErr w:type="spellStart"/>
-      <w:r>
-        <w:t>MySQL</w:t>
-      </w:r>
-      <w:proofErr w:type="spellEnd"/>
-      <w:r>
-        <w:t xml:space="preserve"> webapplicatie dat als doel heeft een hulpmiddel te zijn voor security professionals om hun skills te testen in een veilig en legale test omgeving. </w:t>
-      </w:r>
-    </w:p>
-    <w:p>
-      <w:r>
-        <w:t>Om te beginnen…</w:t>
-      </w:r>
-    </w:p>
-    <w:p>
-      <w:r>
-        <w:t xml:space="preserve">Bij het starten van DVWA verschijnt er in de browser een login pagina waar de gebruiker zijn gebruikersnaam en wachtwoord moet intypen om gebruik te kunnen maken van de </w:t>
-      </w:r>
-      <w:proofErr w:type="gramStart"/>
-      <w:r>
-        <w:t>web applicatie</w:t>
-      </w:r>
-      <w:proofErr w:type="gramEnd"/>
-      <w:r>
-        <w:t xml:space="preserve">. Gelukkig is dit een lokale installatie en kan ik in mijn lokale database spieken om zo aan de twee accountgegevens te komen. De login scherm is voor een </w:t>
-      </w:r>
-      <w:proofErr w:type="gramStart"/>
-      <w:r>
-        <w:t>DAST tool</w:t>
-      </w:r>
-      <w:proofErr w:type="gramEnd"/>
-      <w:r>
-        <w:t xml:space="preserve"> een hindernis, wanneer er geen inloggegevens zijn meegegeven bij een scan dan kan de DAST tool niet verder scannen dan de login pagina. Dit resulteert dan in een incomplete scan een website (het doelwit) en geeft vrij weinig informatie over de </w:t>
-      </w:r>
-      <w:proofErr w:type="gramStart"/>
-      <w:r>
-        <w:t>security toestand</w:t>
-      </w:r>
-      <w:proofErr w:type="gramEnd"/>
-      <w:r>
-        <w:t xml:space="preserve"> van het doelwit. Zowel </w:t>
-      </w:r>
-      <w:proofErr w:type="spellStart"/>
-      <w:r>
-        <w:t>Acunetix</w:t>
-      </w:r>
-      <w:proofErr w:type="spellEnd"/>
-      <w:r>
-        <w:t xml:space="preserve"> en ZAP bieden de mogelijkheid om voor de scan inloggegevens mee te geven waarmee zij tijdens de confrontatie met het inlogscherm </w:t>
-      </w:r>
-      <w:proofErr w:type="gramStart"/>
-      <w:r>
-        <w:t>probleem loos</w:t>
-      </w:r>
-      <w:proofErr w:type="gramEnd"/>
-      <w:r>
-        <w:t xml:space="preserve"> verder kunnen gaan door in te loggen. DVWA kent een aantal configuraties maar, waar ik het meest in geïnteresseerd ben is de </w:t>
-      </w:r>
-      <w:proofErr w:type="gramStart"/>
-      <w:r>
-        <w:t>Security level</w:t>
-      </w:r>
-      <w:proofErr w:type="gramEnd"/>
-      <w:r>
-        <w:t xml:space="preserve"> van de </w:t>
-      </w:r>
-      <w:proofErr w:type="spellStart"/>
-      <w:r>
-        <w:t>webapp</w:t>
-      </w:r>
-      <w:proofErr w:type="spellEnd"/>
-      <w:r>
-        <w:t xml:space="preserve">. Je kunt de Security level instellen op low(laag), medium, high(hoog) of </w:t>
-      </w:r>
-      <w:proofErr w:type="spellStart"/>
-      <w:r>
-        <w:t>impossible</w:t>
-      </w:r>
-      <w:proofErr w:type="spellEnd"/>
-      <w:r>
-        <w:t xml:space="preserve"> </w:t>
-      </w:r>
-      <w:proofErr w:type="gramStart"/>
-      <w:r>
-        <w:t>high(</w:t>
-      </w:r>
-      <w:proofErr w:type="gramEnd"/>
-      <w:r>
-        <w:t xml:space="preserve">onmogelijk hoog). Dit zal de kwetsbaarheid level van DVWA veranderen en zorgt voor een dynamische test omgeving. Voor deze test zal ik de </w:t>
-      </w:r>
-      <w:proofErr w:type="gramStart"/>
-      <w:r>
-        <w:t>Security level</w:t>
-      </w:r>
-      <w:proofErr w:type="gramEnd"/>
-      <w:r>
         <w:t xml:space="preserve"> op low plaatsen om zoveel mogelijk kwetsbaarheden te vinden. </w:t>
       </w:r>
     </w:p>
@@ -5001,11 +5046,9 @@
       <w:r>
         <w:t xml:space="preserve">Beide </w:t>
       </w:r>
-      <w:proofErr w:type="gramStart"/>
-      <w:r>
-        <w:t>DAST tools</w:t>
-      </w:r>
-      <w:proofErr w:type="gramEnd"/>
+      <w:r>
+        <w:t>DAST-tools</w:t>
+      </w:r>
       <w:r>
         <w:t xml:space="preserve"> zullen de lokale website </w:t>
       </w:r>
@@ -5020,11 +5063,9 @@
       <w:r>
         <w:t xml:space="preserve">, Hierop draait DVWA. Omdat er een inlog scherm is zullen beide </w:t>
       </w:r>
-      <w:proofErr w:type="gramStart"/>
-      <w:r>
-        <w:t>DAST tools</w:t>
-      </w:r>
-      <w:proofErr w:type="gramEnd"/>
+      <w:r>
+        <w:t>DAST-tools</w:t>
+      </w:r>
       <w:r>
         <w:t xml:space="preserve"> de inloggegevens username: </w:t>
       </w:r>
@@ -5036,19 +5077,15 @@
       <w:r>
         <w:t xml:space="preserve"> en password: password gebruiken. Ik zal de scan configuratie erbij zetten voor elke </w:t>
       </w:r>
-      <w:proofErr w:type="gramStart"/>
-      <w:r>
-        <w:t>DAST tool</w:t>
-      </w:r>
-      <w:proofErr w:type="gramEnd"/>
+      <w:r>
+        <w:t>DAST-tool</w:t>
+      </w:r>
       <w:r>
         <w:t xml:space="preserve">. De mogelijke configuraties verschilt per </w:t>
       </w:r>
-      <w:proofErr w:type="gramStart"/>
-      <w:r>
-        <w:t>DAST tool</w:t>
-      </w:r>
-      <w:proofErr w:type="gramEnd"/>
+      <w:r>
+        <w:t>DAST-tool</w:t>
+      </w:r>
       <w:r>
         <w:t>. De configuraties kunnen op sommige punten verschillen</w:t>
       </w:r>
@@ -5453,11 +5490,9 @@
       <w:r>
         <w:t xml:space="preserve">Als je een </w:t>
       </w:r>
-      <w:proofErr w:type="gramStart"/>
-      <w:r>
-        <w:t>DAST tool</w:t>
-      </w:r>
-      <w:proofErr w:type="gramEnd"/>
+      <w:r>
+        <w:t>DAST-tool</w:t>
+      </w:r>
       <w:r>
         <w:t xml:space="preserve"> ontwikkeld dan is het van belang om data over de scan te verzamelen en deze op een gestructureerde manier op te slaan in een database. Data is cruciaal voor het analyseren van een scan, de gebruiker wil immers achteraf kunnen zien hoe de scan is verlopen. </w:t>
       </w:r>
@@ -5482,11 +5517,9 @@
       <w:r>
         <w:t xml:space="preserve"> gebruikt. Dit heb ik gedaan omdat ik wil weten hoe de datastructuur </w:t>
       </w:r>
-      <w:proofErr w:type="gramStart"/>
-      <w:r>
-        <w:t>eruit ziet</w:t>
-      </w:r>
-      <w:proofErr w:type="gramEnd"/>
+      <w:r>
+        <w:t>eruitziet</w:t>
+      </w:r>
       <w:r>
         <w:t xml:space="preserve">, wat van belang zal zijn bij het ontwikkelen van mijn </w:t>
       </w:r>
@@ -6212,13 +6245,19 @@
       <w:r>
         <w:t xml:space="preserve">OWASP ZAP werkt als een proxy die http requests/responses onderschept tussen browsers en webservers. Hiervoor heb ik een </w:t>
       </w:r>
+      <w:r>
+        <w:t>proxynetwerk</w:t>
+      </w:r>
+      <w:r>
+        <w:t xml:space="preserve"> opgezet op mijn lokale server met de port nummer: 81. Zodra de webbrowser: localhost:81 verbinding maakt met de webserver: 192.168.0.101 zal OWASP ZAP de </w:t>
+      </w:r>
       <w:proofErr w:type="gramStart"/>
       <w:r>
-        <w:t>proxy netwerk</w:t>
+        <w:t>http communicatie</w:t>
       </w:r>
       <w:proofErr w:type="gramEnd"/>
       <w:r>
-        <w:t xml:space="preserve"> opgezet op mijn lokale server met de port nummer: 81. Zodra de webbrowser: localhost:81 verbinding maakt met de webserver: 192.168.0.101 zal OWASP ZAP de http communicatie onderscheppen en het uitlezen en aanpassen zodat er aanvallen verricht kunnen worden. De sitemap van DVWA bestaat uit een aantal sub mappen waaronder de sitemap </w:t>
+        <w:t xml:space="preserve"> onderscheppen en het uitlezen en aanpassen zodat er aanvallen verricht kunnen worden. De sitemap van DVWA bestaat uit een aantal sub mappen waaronder de sitemap </w:t>
       </w:r>
       <w:proofErr w:type="spellStart"/>
       <w:r>
@@ -6290,11 +6329,9 @@
           <w:numId w:val="7"/>
         </w:numPr>
       </w:pPr>
-      <w:proofErr w:type="gramStart"/>
-      <w:r>
-        <w:t>Proxy server</w:t>
-      </w:r>
-      <w:proofErr w:type="gramEnd"/>
+      <w:r>
+        <w:t>Proxyserver</w:t>
+      </w:r>
       <w:r>
         <w:t xml:space="preserve">: </w:t>
       </w:r>
@@ -6495,15 +6532,13 @@
       </w:r>
       <w:proofErr w:type="spellEnd"/>
       <w:r>
-        <w:t xml:space="preserve"> tabel. Het analyseren van de data is dus ook en veeleisende klus. Om dit probleem op te lossen geeft OWASP ZAP de optie om rapporten te genereren. Er zijn drie type rapporten HTML, XML en </w:t>
-      </w:r>
-      <w:proofErr w:type="gramStart"/>
-      <w:r>
-        <w:t>MD(</w:t>
-      </w:r>
-      <w:proofErr w:type="gramEnd"/>
-      <w:r>
-        <w:t xml:space="preserve">Mark Down) waarvan HTML en MD de meest overzichtelijke, XML is zeer onduidelijk te lezen. </w:t>
+        <w:t xml:space="preserve"> tabel. Het analyseren van de data is dus ook en veeleisende klus. Om dit probleem op te lossen geeft OWASP ZAP de optie om rapporten te genereren. Er zijn drie type rapporten HTML, XML en MD</w:t>
+      </w:r>
+      <w:r>
+        <w:t xml:space="preserve"> </w:t>
+      </w:r>
+      <w:r>
+        <w:t xml:space="preserve">(Mark Down) waarvan HTML en MD de meest overzichtelijke, XML is zeer onduidelijk te lezen. </w:t>
       </w:r>
     </w:p>
     <w:p>
@@ -8832,11 +8867,9 @@
                             <w:r>
                               <w:t xml:space="preserve">De webshop gebruikt een extensie met een </w:t>
                             </w:r>
-                            <w:proofErr w:type="gramStart"/>
                             <w:r>
-                              <w:t>SQL injectie</w:t>
+                              <w:t>SQL-injectie</w:t>
                             </w:r>
-                            <w:proofErr w:type="gramEnd"/>
                             <w:r>
                               <w:t xml:space="preserve"> kwetsbaarheid. De eigenaar heft hier geen kennis over.</w:t>
                             </w:r>
@@ -9055,11 +9088,9 @@
                       <w:r>
                         <w:t xml:space="preserve">De webshop gebruikt een extensie met een </w:t>
                       </w:r>
-                      <w:proofErr w:type="gramStart"/>
                       <w:r>
-                        <w:t>SQL injectie</w:t>
+                        <w:t>SQL-injectie</w:t>
                       </w:r>
-                      <w:proofErr w:type="gramEnd"/>
                       <w:r>
                         <w:t xml:space="preserve"> kwetsbaarheid. De eigenaar heft hier geen kennis over.</w:t>
                       </w:r>
@@ -9229,11 +9260,9 @@
                             <w:r>
                               <w:t xml:space="preserve">Markt: </w:t>
                             </w:r>
-                            <w:proofErr w:type="gramStart"/>
                             <w:r>
-                              <w:t>Sport kleding</w:t>
+                              <w:t>Sportkleding</w:t>
                             </w:r>
-                            <w:proofErr w:type="gramEnd"/>
                             <w:r>
                               <w:t>, Tennis accessoires</w:t>
                             </w:r>
@@ -9294,11 +9323,9 @@
                             <w:r>
                               <w:t xml:space="preserve"> extensie die de transacties uitvoert het bevat een </w:t>
                             </w:r>
-                            <w:proofErr w:type="gramStart"/>
                             <w:r>
-                              <w:t>onveilige</w:t>
+                              <w:t>onveilig</w:t>
                             </w:r>
-                            <w:proofErr w:type="gramEnd"/>
                             <w:r>
                               <w:t xml:space="preserve"> formulier waar klanten hun betaalgegevens invoeren.</w:t>
                             </w:r>
@@ -9320,11 +9347,9 @@
                             <w:r>
                               <w:t xml:space="preserve">Als een niets vermoedende klant zijn betaalgegevens invoeren kunnen hackers </w:t>
                             </w:r>
-                            <w:proofErr w:type="gramStart"/>
                             <w:r>
-                              <w:t>XSS injecties</w:t>
+                              <w:t>XSS-injecties</w:t>
                             </w:r>
-                            <w:proofErr w:type="gramEnd"/>
                             <w:r>
                               <w:t xml:space="preserve"> uitvoeren om de gegevens te onderscheppen en te stelen. </w:t>
                             </w:r>
@@ -9399,11 +9424,9 @@
                       <w:r>
                         <w:t xml:space="preserve">Markt: </w:t>
                       </w:r>
-                      <w:proofErr w:type="gramStart"/>
                       <w:r>
-                        <w:t>Sport kleding</w:t>
+                        <w:t>Sportkleding</w:t>
                       </w:r>
-                      <w:proofErr w:type="gramEnd"/>
                       <w:r>
                         <w:t>, Tennis accessoires</w:t>
                       </w:r>
@@ -9464,11 +9487,9 @@
                       <w:r>
                         <w:t xml:space="preserve"> extensie die de transacties uitvoert het bevat een </w:t>
                       </w:r>
-                      <w:proofErr w:type="gramStart"/>
                       <w:r>
-                        <w:t>onveilige</w:t>
+                        <w:t>onveilig</w:t>
                       </w:r>
-                      <w:proofErr w:type="gramEnd"/>
                       <w:r>
                         <w:t xml:space="preserve"> formulier waar klanten hun betaalgegevens invoeren.</w:t>
                       </w:r>
@@ -9490,11 +9511,9 @@
                       <w:r>
                         <w:t xml:space="preserve">Als een niets vermoedende klant zijn betaalgegevens invoeren kunnen hackers </w:t>
                       </w:r>
-                      <w:proofErr w:type="gramStart"/>
                       <w:r>
-                        <w:t>XSS injecties</w:t>
+                        <w:t>XSS-injecties</w:t>
                       </w:r>
-                      <w:proofErr w:type="gramEnd"/>
                       <w:r>
                         <w:t xml:space="preserve"> uitvoeren om de gegevens te onderscheppen en te stelen. </w:t>
                       </w:r>
@@ -9655,22 +9674,28 @@
       <w:r>
         <w:t xml:space="preserve"> of concept. Ik heb in mijn vooronderzoek twee </w:t>
       </w:r>
+      <w:r>
+        <w:t>DAST-tools</w:t>
+      </w:r>
+      <w:r>
+        <w:t xml:space="preserve"> onderzocht</w:t>
+      </w:r>
+      <w:r>
+        <w:t>,</w:t>
+      </w:r>
+      <w:r>
+        <w:t xml:space="preserve"> dit heb ik gedaan</w:t>
+      </w:r>
+      <w:r>
+        <w:t xml:space="preserve"> omdat 1) </w:t>
+      </w:r>
       <w:proofErr w:type="gramStart"/>
       <w:r>
         <w:t>DAST tools</w:t>
       </w:r>
       <w:proofErr w:type="gramEnd"/>
       <w:r>
-        <w:t xml:space="preserve"> onderzocht</w:t>
-      </w:r>
-      <w:r>
-        <w:t>,</w:t>
-      </w:r>
-      <w:r>
-        <w:t xml:space="preserve"> dit heb ik gedaan</w:t>
-      </w:r>
-      <w:r>
-        <w:t xml:space="preserve"> omdat 1) DAST tools voorlopers zijn op het gebiedt van web security scanners 2) omdat zij de twee DAST tools alle fundamentele kenmerken hebben van een web security scanner. Ik zal mij voor het concept focussen op deze fundamentele kenmerken.</w:t>
+        <w:t xml:space="preserve"> voorlopers zijn op het gebiedt van web security scanners 2) omdat zij de twee DAST tools alle fundamentele kenmerken hebben van een web security scanner. Ik zal mij voor het concept focussen op deze fundamentele kenmerken.</w:t>
       </w:r>
     </w:p>
     <w:p>
@@ -10980,14 +11005,9 @@
       <w:r>
         <w:t xml:space="preserve"> die schuilen achter een </w:t>
       </w:r>
-      <w:proofErr w:type="gramStart"/>
-      <w:r>
-        <w:t xml:space="preserve">API </w:t>
-      </w:r>
-      <w:r>
-        <w:t>definitie</w:t>
-      </w:r>
-      <w:proofErr w:type="gramEnd"/>
+      <w:r>
+        <w:t>API-definitie</w:t>
+      </w:r>
       <w:r>
         <w:t xml:space="preserve"> maar</w:t>
       </w:r>
@@ -11729,14 +11749,12 @@
         </w:rPr>
         <w:t xml:space="preserve"> Wat is een </w:t>
       </w:r>
-      <w:proofErr w:type="gramStart"/>
-      <w:r>
-        <w:rPr>
-          <w:b/>
-        </w:rPr>
-        <w:t>mail server</w:t>
-      </w:r>
-      <w:proofErr w:type="gramEnd"/>
+      <w:r>
+        <w:rPr>
+          <w:b/>
+        </w:rPr>
+        <w:t>mailserver</w:t>
+      </w:r>
       <w:r>
         <w:rPr>
           <w:b/>
@@ -13209,8 +13227,6 @@
         </w:rPr>
         <w:t>Software architectuur</w:t>
       </w:r>
-      <w:bookmarkStart w:id="0" w:name="_GoBack"/>
-      <w:bookmarkEnd w:id="0"/>
       <w:r>
         <w:rPr>
           <w:b/>
@@ -13589,19 +13605,15 @@
       <w:r>
         <w:t xml:space="preserve">In dit deel zullen er een aantal must have features van het systeem worden omschrijven. Het systeem zal bestaan uit een aantal subsystemen. Dit zijn de Web Security Scanner, de REST API en de </w:t>
       </w:r>
-      <w:proofErr w:type="gramStart"/>
-      <w:r>
-        <w:t>CMS extensies</w:t>
-      </w:r>
-      <w:proofErr w:type="gramEnd"/>
+      <w:r>
+        <w:t>CMS-extensies</w:t>
+      </w:r>
       <w:r>
         <w:t xml:space="preserve">. In dit hoofdstuk zal ik de focus leggen op de software architectuur van de Web Security Scanner, dit vormt de kern van mijn </w:t>
       </w:r>
-      <w:proofErr w:type="gramStart"/>
-      <w:r>
-        <w:t>software systeem</w:t>
-      </w:r>
-      <w:proofErr w:type="gramEnd"/>
+      <w:r>
+        <w:t>softwaresysteem</w:t>
+      </w:r>
       <w:r>
         <w:t>. De twee andere subsystemen zijn ondersteunende</w:t>
       </w:r>
@@ -13634,11 +13646,9 @@
       <w:r>
         <w:t xml:space="preserve">Het </w:t>
       </w:r>
-      <w:proofErr w:type="gramStart"/>
-      <w:r>
-        <w:t>software systeem</w:t>
-      </w:r>
-      <w:proofErr w:type="gramEnd"/>
+      <w:r>
+        <w:t>softwaresysteem</w:t>
+      </w:r>
       <w:r>
         <w:t xml:space="preserve"> moet webpagina’s kunnen indexeren</w:t>
       </w:r>
@@ -13858,411 +13868,419 @@
       <w:r>
         <w:t xml:space="preserve">Het </w:t>
       </w:r>
+      <w:r>
+        <w:t>softwaresysteem</w:t>
+      </w:r>
+      <w:r>
+        <w:t xml:space="preserve"> moet webpagina’s kunnen </w:t>
+      </w:r>
+      <w:r>
+        <w:t xml:space="preserve">scannen op </w:t>
+      </w:r>
+      <w:r>
+        <w:t xml:space="preserve">SQL, </w:t>
+      </w:r>
       <w:proofErr w:type="gramStart"/>
       <w:r>
-        <w:t>software systeem</w:t>
+        <w:t>XSS</w:t>
+      </w:r>
+      <w:r>
+        <w:t xml:space="preserve"> </w:t>
+      </w:r>
+      <w:r>
+        <w:t>kwetsbaarheden</w:t>
       </w:r>
       <w:proofErr w:type="gramEnd"/>
       <w:r>
-        <w:t xml:space="preserve"> moet webpagina’s kunnen </w:t>
-      </w:r>
-      <w:r>
-        <w:t xml:space="preserve">scannen op </w:t>
-      </w:r>
-      <w:r>
-        <w:t xml:space="preserve">SQL, </w:t>
-      </w:r>
-      <w:r>
-        <w:t>XSS</w:t>
-      </w:r>
-      <w:r>
-        <w:t xml:space="preserve"> </w:t>
-      </w:r>
-      <w:r>
+        <w:t xml:space="preserve"> en misconfiguraties</w:t>
+      </w:r>
+      <w:r>
+        <w:t>.</w:t>
+      </w:r>
+      <w:r>
+        <w:t xml:space="preserve"> Ieder kwetsbaarheid heeft een eigen klasse in het systeem</w:t>
+      </w:r>
+      <w:r>
+        <w:t>, dit maakt het systeem mo</w:t>
+      </w:r>
+      <w:r>
+        <w:t xml:space="preserve">dulaire zodat er in de toekomst nieuwe “Scan” klassen kunnen worden geïntroduceerd. In </w:t>
+      </w:r>
+      <w:r>
+        <w:t>de</w:t>
+      </w:r>
+      <w:r>
+        <w:t xml:space="preserve"> scope van dit project zal ik aan drie scan klassen werken SQL, XSS en misconfiguraties</w:t>
+      </w:r>
+      <w:r>
+        <w:t xml:space="preserve">. De </w:t>
+      </w:r>
+      <w:r>
+        <w:t>klasse</w:t>
+      </w:r>
+      <w:r>
+        <w:t xml:space="preserve">n </w:t>
+      </w:r>
+      <w:r>
+        <w:t xml:space="preserve">zijn </w:t>
+      </w:r>
+      <w:r>
+        <w:t xml:space="preserve">losgekoppeld </w:t>
+      </w:r>
+      <w:r>
+        <w:t>van elkaar en zijn individueel aan te roepen van uit de Terminal</w:t>
+      </w:r>
+      <w:r>
+        <w:t xml:space="preserve"> (Unix)</w:t>
+      </w:r>
+      <w:r>
+        <w:t xml:space="preserve">. </w:t>
+      </w:r>
+    </w:p>
+    <w:p>
+      <w:r>
+        <w:t xml:space="preserve">Bij het </w:t>
+      </w:r>
+      <w:r>
+        <w:t xml:space="preserve">initialiseren van een scan moet de gebruiker </w:t>
+      </w:r>
+      <w:r>
+        <w:t xml:space="preserve">de mogelijkheid hebben om </w:t>
+      </w:r>
+      <w:proofErr w:type="gramStart"/>
+      <w:r>
+        <w:t>één</w:t>
+      </w:r>
+      <w:proofErr w:type="gramEnd"/>
+      <w:r>
+        <w:t xml:space="preserve"> of meerder</w:t>
+      </w:r>
+      <w:r>
+        <w:t>e modules te activeren.</w:t>
+      </w:r>
+      <w:r>
+        <w:t xml:space="preserve"> </w:t>
+      </w:r>
+      <w:r>
+        <w:t xml:space="preserve">Het systeem moet </w:t>
+      </w:r>
+      <w:r>
+        <w:t>SQL-injectie</w:t>
+      </w:r>
+      <w:r>
+        <w:t xml:space="preserve"> en</w:t>
+      </w:r>
+      <w:r>
+        <w:t xml:space="preserve"> Cross Site S</w:t>
+      </w:r>
+      <w:r>
+        <w:t>cripting</w:t>
+      </w:r>
+      <w:r>
+        <w:t xml:space="preserve"> aanvallen kunnen simuleren en de </w:t>
+      </w:r>
+      <w:r>
+        <w:t>kwetsbaarheden kunnen identificeren</w:t>
+      </w:r>
+      <w:r>
+        <w:t xml:space="preserve">. </w:t>
+      </w:r>
+      <w:r>
+        <w:t xml:space="preserve">Voordat de aanval uitgevoerd kan worden, worden de URL’s voorbereid. Tijdens dit proces worden er </w:t>
+      </w:r>
+      <w:r>
+        <w:t xml:space="preserve">twee type aanvallen verricht, </w:t>
+      </w:r>
+      <w:r>
+        <w:t xml:space="preserve">de </w:t>
+      </w:r>
+      <w:proofErr w:type="gramStart"/>
+      <w:r>
+        <w:t>HTTP werkwoorden</w:t>
+      </w:r>
+      <w:proofErr w:type="gramEnd"/>
+      <w:r>
+        <w:t xml:space="preserve"> </w:t>
+      </w:r>
+      <w:r>
+        <w:t xml:space="preserve">GET en POST. </w:t>
+      </w:r>
+      <w:r>
+        <w:t xml:space="preserve">Bij </w:t>
+      </w:r>
+      <w:r>
+        <w:t>een GET request wordt er meestal iets opgevraagd van de server. Hierbij wordt</w:t>
+      </w:r>
+      <w:r>
+        <w:t xml:space="preserve"> </w:t>
+      </w:r>
+      <w:r>
+        <w:t xml:space="preserve">er </w:t>
+      </w:r>
+      <w:r>
+        <w:t xml:space="preserve">een </w:t>
+      </w:r>
+      <w:r>
+        <w:t>query</w:t>
+      </w:r>
+      <w:r>
+        <w:t>’</w:t>
+      </w:r>
+      <w:r>
+        <w:t>s</w:t>
+      </w:r>
+      <w:r>
+        <w:t xml:space="preserve"> uitvoering gesimuleerd, dit wordt normaal gesproken in de adresbalk van een webbrowser gedaan.</w:t>
+      </w:r>
+      <w:r>
+        <w:t xml:space="preserve"> Een query bestaat uit een URL en een parameter met een waarde.</w:t>
+      </w:r>
+      <w:r>
+        <w:t xml:space="preserve"> Bij een </w:t>
+      </w:r>
+      <w:proofErr w:type="gramStart"/>
+      <w:r>
+        <w:t>POST</w:t>
+      </w:r>
+      <w:proofErr w:type="gramEnd"/>
+      <w:r>
+        <w:t xml:space="preserve"> request</w:t>
+      </w:r>
+      <w:r>
+        <w:t xml:space="preserve"> wordt de input van een gebruiker via een formulier naar de server gestuurd. </w:t>
+      </w:r>
+      <w:r>
+        <w:t>Een voorbeeld hiervan is een inlogscherm waar de gebruikersnaam en wachtwoord kan worden meegestuurd met het formulier.</w:t>
+      </w:r>
+      <w:r>
+        <w:t xml:space="preserve"> </w:t>
+      </w:r>
+    </w:p>
+    <w:p>
+      <w:r>
+        <w:t xml:space="preserve">Een query wordt </w:t>
+      </w:r>
+      <w:r>
+        <w:t>opgebouwd uit de URL’s, P</w:t>
+      </w:r>
+      <w:r>
+        <w:t>arameters en Payloads</w:t>
+      </w:r>
+      <w:r>
+        <w:rPr>
+          <w:vertAlign w:val="superscript"/>
+        </w:rPr>
+        <w:t>1</w:t>
+      </w:r>
+      <w:r>
+        <w:t>.</w:t>
+      </w:r>
+      <w:r>
+        <w:t xml:space="preserve"> </w:t>
+      </w:r>
+      <w:r>
+        <w:t>Deze worden</w:t>
+      </w:r>
+      <w:r>
+        <w:t xml:space="preserve"> in het geheugen opgeslagen als voorbereiding op de </w:t>
+      </w:r>
+      <w:r>
+        <w:t>sequentieel</w:t>
+      </w:r>
+      <w:r>
+        <w:t xml:space="preserve"> uitvoering</w:t>
+      </w:r>
+      <w:r>
+        <w:t>.</w:t>
+      </w:r>
+      <w:r>
+        <w:t xml:space="preserve"> </w:t>
+      </w:r>
+      <w:r>
+        <w:t xml:space="preserve">Bij de uitvoering van de aanvallen </w:t>
+      </w:r>
+      <w:r>
+        <w:t>worden de gebouwde q</w:t>
+      </w:r>
+      <w:r>
+        <w:t xml:space="preserve">uery’s </w:t>
+      </w:r>
+      <w:proofErr w:type="gramStart"/>
+      <w:r>
+        <w:t>één voor éé</w:t>
+      </w:r>
+      <w:r>
+        <w:t>n</w:t>
+      </w:r>
+      <w:proofErr w:type="gramEnd"/>
+      <w:r>
+        <w:t xml:space="preserve"> uitgevoerd</w:t>
+      </w:r>
+      <w:r>
+        <w:t>.</w:t>
+      </w:r>
+      <w:r>
+        <w:t xml:space="preserve"> </w:t>
+      </w:r>
+      <w:r>
+        <w:t xml:space="preserve">Voor de </w:t>
+      </w:r>
+      <w:proofErr w:type="gramStart"/>
+      <w:r>
+        <w:t>POST</w:t>
+      </w:r>
+      <w:proofErr w:type="gramEnd"/>
+      <w:r>
+        <w:t xml:space="preserve"> request worden </w:t>
+      </w:r>
+      <w:r>
+        <w:t xml:space="preserve">de Parameters en de </w:t>
+      </w:r>
+      <w:proofErr w:type="spellStart"/>
+      <w:r>
+        <w:t>Payloads</w:t>
+      </w:r>
+      <w:proofErr w:type="spellEnd"/>
+      <w:r>
+        <w:t xml:space="preserve"> in de Header meegestuurd.</w:t>
+      </w:r>
+      <w:r>
+        <w:t xml:space="preserve"> </w:t>
+      </w:r>
+      <w:r>
+        <w:t>Tijdens het uitvoeren van een scan moet het systeem kwetsba</w:t>
+      </w:r>
+      <w:r>
+        <w:t xml:space="preserve">arheden kunnen identificeren, </w:t>
+      </w:r>
+      <w:r>
+        <w:t>classificeren</w:t>
+      </w:r>
+      <w:r>
+        <w:t xml:space="preserve"> en opslaan in een </w:t>
+      </w:r>
+      <w:proofErr w:type="spellStart"/>
+      <w:r>
+        <w:t>persistence</w:t>
+      </w:r>
+      <w:proofErr w:type="spellEnd"/>
+      <w:r>
+        <w:t xml:space="preserve"> database</w:t>
+      </w:r>
+      <w:r>
+        <w:t>.</w:t>
+      </w:r>
+    </w:p>
+    <w:p>
+      <w:pPr>
+        <w:rPr>
+          <w:b/>
+        </w:rPr>
+      </w:pPr>
+      <w:r>
+        <w:rPr>
+          <w:b/>
+        </w:rPr>
+        <w:t>Genereren van rappor</w:t>
+      </w:r>
+      <w:r>
+        <w:rPr>
+          <w:b/>
+        </w:rPr>
+        <w:t xml:space="preserve">t op basis van </w:t>
+      </w:r>
+      <w:r>
+        <w:rPr>
+          <w:b/>
+        </w:rPr>
+        <w:t xml:space="preserve">de </w:t>
+      </w:r>
+      <w:r>
+        <w:rPr>
+          <w:b/>
+        </w:rPr>
+        <w:t>geï</w:t>
+      </w:r>
+      <w:r>
+        <w:rPr>
+          <w:b/>
+        </w:rPr>
+        <w:t xml:space="preserve">dentificeerde </w:t>
+      </w:r>
+      <w:r>
+        <w:rPr>
+          <w:b/>
+        </w:rPr>
         <w:t>kwetsbaarheden</w:t>
       </w:r>
-      <w:r>
-        <w:t xml:space="preserve"> en misconfiguraties</w:t>
+    </w:p>
+    <w:p>
+      <w:r>
+        <w:t xml:space="preserve">Het Rapport dient </w:t>
+      </w:r>
+      <w:r>
+        <w:t>als een verslaglegging van het scan activiteit</w:t>
+      </w:r>
+      <w:r>
+        <w:t xml:space="preserve"> en moet de leze</w:t>
+      </w:r>
+      <w:r>
+        <w:t>rs informeren en inzicht geven over de security staat van de gescande website zodat zij op basis van het rapport beslissingen kunnen maken</w:t>
+      </w:r>
+      <w:r>
+        <w:t xml:space="preserve"> omtrent het aanscherpen van hun website security, indien deze beveiligingslekken vertoont</w:t>
+      </w:r>
+      <w:r>
+        <w:t xml:space="preserve">. </w:t>
+      </w:r>
+    </w:p>
+    <w:p>
+      <w:r>
+        <w:t xml:space="preserve">Het systeem moet </w:t>
+      </w:r>
+      <w:r>
+        <w:t xml:space="preserve">na het afronden van een scan, </w:t>
+      </w:r>
+      <w:r>
+        <w:t>rapporten k</w:t>
+      </w:r>
+      <w:r>
+        <w:t xml:space="preserve">unnen genereren op basis van de gevonden </w:t>
+      </w:r>
+      <w:r>
+        <w:t>kwetsbaarheden</w:t>
       </w:r>
       <w:r>
         <w:t>.</w:t>
       </w:r>
       <w:r>
-        <w:t xml:space="preserve"> Ieder kwetsbaarheid heeft een eigen klasse in het systeem</w:t>
-      </w:r>
-      <w:r>
-        <w:t>, dit maakt het systeem mo</w:t>
-      </w:r>
-      <w:r>
-        <w:t xml:space="preserve">dulaire zodat er in de toekomst nieuwe “Scan” klassen kunnen worden geïntroduceerd. In </w:t>
+        <w:t xml:space="preserve"> </w:t>
+      </w:r>
+      <w:r>
+        <w:t>Het rapport bevat</w:t>
+      </w:r>
+      <w:r>
+        <w:t xml:space="preserve"> een algemene omschrijving van </w:t>
+      </w:r>
+      <w:r>
+        <w:t>het</w:t>
+      </w:r>
+      <w:r>
+        <w:t xml:space="preserve"> </w:t>
+      </w:r>
+      <w:r>
+        <w:t>risiconiveau</w:t>
+      </w:r>
+      <w:r>
+        <w:t xml:space="preserve"> van de website, de geïdentificeerde kwetsbaarheden, de </w:t>
       </w:r>
       <w:proofErr w:type="gramStart"/>
       <w:r>
-        <w:t>het</w:t>
+        <w:t>risico niveau</w:t>
       </w:r>
       <w:proofErr w:type="gramEnd"/>
       <w:r>
-        <w:t xml:space="preserve"> scope van dit project zal ik aan drie scan klassen werken SQL, XSS en misconfiguraties</w:t>
-      </w:r>
-      <w:r>
-        <w:t xml:space="preserve">. De </w:t>
-      </w:r>
-      <w:r>
-        <w:t>klasse</w:t>
-      </w:r>
-      <w:r>
-        <w:t xml:space="preserve">n </w:t>
-      </w:r>
-      <w:r>
-        <w:t xml:space="preserve">zijn </w:t>
-      </w:r>
-      <w:r>
-        <w:t xml:space="preserve">losgekoppeld </w:t>
-      </w:r>
-      <w:r>
-        <w:t>van elkaar en zijn individueel aan te roepen van uit de Terminal</w:t>
-      </w:r>
-      <w:r>
-        <w:t xml:space="preserve"> (Unix)</w:t>
-      </w:r>
-      <w:r>
-        <w:t xml:space="preserve">. </w:t>
-      </w:r>
-    </w:p>
-    <w:p>
-      <w:r>
-        <w:t xml:space="preserve">Bij het </w:t>
-      </w:r>
-      <w:r>
-        <w:t xml:space="preserve">initialiseren van een scan moet de gebruiker </w:t>
-      </w:r>
-      <w:r>
-        <w:t xml:space="preserve">de mogelijkheid hebben om </w:t>
-      </w:r>
-      <w:proofErr w:type="gramStart"/>
-      <w:r>
-        <w:t>één</w:t>
-      </w:r>
-      <w:proofErr w:type="gramEnd"/>
-      <w:r>
-        <w:t xml:space="preserve"> of meerder</w:t>
-      </w:r>
-      <w:r>
-        <w:t>e modules te activeren.</w:t>
-      </w:r>
-      <w:r>
-        <w:t xml:space="preserve"> </w:t>
-      </w:r>
-      <w:r>
-        <w:t xml:space="preserve">Het systeem moet </w:t>
-      </w:r>
-      <w:proofErr w:type="gramStart"/>
-      <w:r>
-        <w:t>SQL injectie</w:t>
-      </w:r>
-      <w:proofErr w:type="gramEnd"/>
-      <w:r>
-        <w:t xml:space="preserve"> en</w:t>
-      </w:r>
-      <w:r>
-        <w:t xml:space="preserve"> Cross Site S</w:t>
-      </w:r>
-      <w:r>
-        <w:t>cripting</w:t>
-      </w:r>
-      <w:r>
-        <w:t xml:space="preserve"> aanvallen kunnen simuleren en de </w:t>
-      </w:r>
-      <w:r>
-        <w:t>kwetsbaarheden kunnen identificeren</w:t>
-      </w:r>
-      <w:r>
-        <w:t xml:space="preserve">. </w:t>
-      </w:r>
-      <w:r>
-        <w:t xml:space="preserve">Voordat de aanval uitgevoerd kan worden, worden de URL’s voorbereid. Tijdens dit proces worden er </w:t>
-      </w:r>
-      <w:r>
-        <w:t xml:space="preserve">twee type aanvallen verricht, </w:t>
-      </w:r>
-      <w:r>
-        <w:t xml:space="preserve">de </w:t>
-      </w:r>
-      <w:proofErr w:type="gramStart"/>
-      <w:r>
-        <w:t>HTTP werkwoorden</w:t>
-      </w:r>
-      <w:proofErr w:type="gramEnd"/>
-      <w:r>
-        <w:t xml:space="preserve"> </w:t>
-      </w:r>
-      <w:r>
-        <w:t xml:space="preserve">GET en POST. </w:t>
-      </w:r>
-      <w:r>
-        <w:t xml:space="preserve">Bij </w:t>
-      </w:r>
-      <w:r>
-        <w:t>een GET request wordt er meestal iets opgevraagd van de server. Hierbij wordt</w:t>
-      </w:r>
-      <w:r>
-        <w:t xml:space="preserve"> </w:t>
-      </w:r>
-      <w:r>
-        <w:t xml:space="preserve">er </w:t>
-      </w:r>
-      <w:r>
-        <w:t xml:space="preserve">een </w:t>
-      </w:r>
-      <w:r>
-        <w:t>query</w:t>
-      </w:r>
-      <w:r>
-        <w:t>’</w:t>
-      </w:r>
-      <w:r>
-        <w:t>s</w:t>
-      </w:r>
-      <w:r>
-        <w:t xml:space="preserve"> uitvoering gesimuleerd, dit wordt normaal gesproken in de adresbalk van een webbrowser gedaan.</w:t>
-      </w:r>
-      <w:r>
-        <w:t xml:space="preserve"> Een query bestaat uit een URL en een parameter met een waarde.</w:t>
-      </w:r>
-      <w:r>
-        <w:t xml:space="preserve"> Bij een </w:t>
-      </w:r>
-      <w:proofErr w:type="gramStart"/>
-      <w:r>
-        <w:t>POST</w:t>
-      </w:r>
-      <w:proofErr w:type="gramEnd"/>
-      <w:r>
-        <w:t xml:space="preserve"> request</w:t>
-      </w:r>
-      <w:r>
-        <w:t xml:space="preserve"> wordt de input van een gebruiker via een formulier naar de server gestuurd. </w:t>
-      </w:r>
-      <w:r>
-        <w:t>Een voorbeeld hiervan is een inlogscherm waar de gebruikersnaam en wachtwoord kan worden meegestuurd met het formulier.</w:t>
-      </w:r>
-      <w:r>
-        <w:t xml:space="preserve"> </w:t>
-      </w:r>
-    </w:p>
-    <w:p>
-      <w:r>
-        <w:t xml:space="preserve">Een query wordt </w:t>
-      </w:r>
-      <w:r>
-        <w:t>opgebouwd uit de URL’s, P</w:t>
-      </w:r>
-      <w:r>
-        <w:t>arameters en Payloads</w:t>
-      </w:r>
-      <w:r>
-        <w:rPr>
-          <w:vertAlign w:val="superscript"/>
-        </w:rPr>
-        <w:t>1</w:t>
-      </w:r>
-      <w:r>
-        <w:t>.</w:t>
-      </w:r>
-      <w:r>
-        <w:t xml:space="preserve"> </w:t>
-      </w:r>
-      <w:r>
-        <w:t>Deze worden</w:t>
-      </w:r>
-      <w:r>
-        <w:t xml:space="preserve"> in het geheugen opgeslagen als voorbereiding op de </w:t>
-      </w:r>
-      <w:r>
-        <w:t>sequentieel</w:t>
-      </w:r>
-      <w:r>
-        <w:t xml:space="preserve"> uitvoering</w:t>
-      </w:r>
-      <w:r>
-        <w:t>.</w:t>
-      </w:r>
-      <w:r>
-        <w:t xml:space="preserve"> </w:t>
-      </w:r>
-      <w:r>
-        <w:t xml:space="preserve">Bij de uitvoering van de aanvallen </w:t>
-      </w:r>
-      <w:r>
-        <w:t>worden de gebouwde q</w:t>
-      </w:r>
-      <w:r>
-        <w:t xml:space="preserve">uery’s </w:t>
-      </w:r>
-      <w:proofErr w:type="gramStart"/>
-      <w:r>
-        <w:t>één voor éé</w:t>
-      </w:r>
-      <w:r>
-        <w:t>n</w:t>
-      </w:r>
-      <w:proofErr w:type="gramEnd"/>
-      <w:r>
-        <w:t xml:space="preserve"> uitgevoerd</w:t>
-      </w:r>
-      <w:r>
-        <w:t>.</w:t>
-      </w:r>
-      <w:r>
-        <w:t xml:space="preserve"> </w:t>
-      </w:r>
-      <w:r>
-        <w:t xml:space="preserve">Voor de </w:t>
-      </w:r>
-      <w:proofErr w:type="gramStart"/>
-      <w:r>
-        <w:t>POST</w:t>
-      </w:r>
-      <w:proofErr w:type="gramEnd"/>
-      <w:r>
-        <w:t xml:space="preserve"> request worden </w:t>
-      </w:r>
-      <w:r>
-        <w:t xml:space="preserve">de Parameters en de </w:t>
-      </w:r>
-      <w:proofErr w:type="spellStart"/>
-      <w:r>
-        <w:t>Payloads</w:t>
-      </w:r>
-      <w:proofErr w:type="spellEnd"/>
-      <w:r>
-        <w:t xml:space="preserve"> in de Header meegestuurd.</w:t>
-      </w:r>
-      <w:r>
-        <w:t xml:space="preserve"> </w:t>
-      </w:r>
-      <w:r>
-        <w:t>Tijdens het uitvoeren van een scan moet het systeem kwetsba</w:t>
-      </w:r>
-      <w:r>
-        <w:t xml:space="preserve">arheden kunnen identificeren, </w:t>
-      </w:r>
-      <w:r>
-        <w:t>classificeren</w:t>
-      </w:r>
-      <w:r>
-        <w:t xml:space="preserve"> en opslaan in een </w:t>
-      </w:r>
-      <w:proofErr w:type="spellStart"/>
-      <w:r>
-        <w:t>persistence</w:t>
-      </w:r>
-      <w:proofErr w:type="spellEnd"/>
-      <w:r>
-        <w:t xml:space="preserve"> database</w:t>
-      </w:r>
-      <w:r>
-        <w:t>.</w:t>
-      </w:r>
-    </w:p>
-    <w:p>
-      <w:pPr>
-        <w:rPr>
-          <w:b/>
-        </w:rPr>
-      </w:pPr>
-      <w:r>
-        <w:rPr>
-          <w:b/>
-        </w:rPr>
-        <w:t>Genereren van rappor</w:t>
-      </w:r>
-      <w:r>
-        <w:rPr>
-          <w:b/>
-        </w:rPr>
-        <w:t xml:space="preserve">t op basis van </w:t>
-      </w:r>
-      <w:r>
-        <w:rPr>
-          <w:b/>
-        </w:rPr>
-        <w:t xml:space="preserve">de </w:t>
-      </w:r>
-      <w:r>
-        <w:rPr>
-          <w:b/>
-        </w:rPr>
-        <w:t>geï</w:t>
-      </w:r>
-      <w:r>
-        <w:rPr>
-          <w:b/>
-        </w:rPr>
-        <w:t xml:space="preserve">dentificeerde </w:t>
-      </w:r>
-      <w:r>
-        <w:rPr>
-          <w:b/>
-        </w:rPr>
-        <w:t>kwetsbaarheden</w:t>
-      </w:r>
-    </w:p>
-    <w:p>
-      <w:r>
-        <w:t xml:space="preserve">Het Rapport dient </w:t>
-      </w:r>
-      <w:r>
-        <w:t>als een verslaglegging van het scan activiteit</w:t>
-      </w:r>
-      <w:r>
-        <w:t xml:space="preserve"> en moet de leze</w:t>
-      </w:r>
-      <w:r>
-        <w:t>rs informeren en inzicht geven over de security staat van de gescande website zodat zij op basis van het rapport beslissingen kunnen maken</w:t>
-      </w:r>
-      <w:r>
-        <w:t xml:space="preserve"> omtrent het aanscherpen van hun website security, indien deze beveiligingslekken vertoont</w:t>
-      </w:r>
-      <w:r>
-        <w:t xml:space="preserve">. </w:t>
-      </w:r>
-    </w:p>
-    <w:p>
-      <w:r>
-        <w:t xml:space="preserve">Het systeem moet </w:t>
-      </w:r>
-      <w:r>
-        <w:t xml:space="preserve">na het afronden van een scan, </w:t>
-      </w:r>
-      <w:r>
-        <w:t>rapporten k</w:t>
-      </w:r>
-      <w:r>
-        <w:t xml:space="preserve">unnen genereren op basis van de gevonden </w:t>
-      </w:r>
-      <w:r>
-        <w:t>kwetsbaarheden</w:t>
-      </w:r>
-      <w:r>
-        <w:t>.</w:t>
-      </w:r>
-      <w:r>
-        <w:t xml:space="preserve"> </w:t>
-      </w:r>
-      <w:r>
-        <w:t>Het rapport bevat</w:t>
-      </w:r>
-      <w:r>
-        <w:t xml:space="preserve"> een algemene omschrijving van de </w:t>
-      </w:r>
-      <w:proofErr w:type="gramStart"/>
-      <w:r>
-        <w:t>risico niveau</w:t>
-      </w:r>
-      <w:proofErr w:type="gramEnd"/>
-      <w:r>
-        <w:t xml:space="preserve"> van de website, de geïdentificeerde kwetsbaarheden, de risico niveau voor elke kwetsbaarheid met een omschrijving en advies.</w:t>
+        <w:t xml:space="preserve"> voor elke kwetsbaarheid met een omschrijving en advies.</w:t>
       </w:r>
       <w:r>
         <w:t xml:space="preserve"> </w:t>
@@ -14288,11 +14306,9 @@
       <w:r>
         <w:t xml:space="preserve">opnieuw willen downloaden dan is dit mogelijk via de </w:t>
       </w:r>
-      <w:proofErr w:type="gramStart"/>
-      <w:r>
-        <w:t>CMS extensie</w:t>
-      </w:r>
-      <w:proofErr w:type="gramEnd"/>
+      <w:r>
+        <w:t>CMS-extensie</w:t>
+      </w:r>
       <w:r>
         <w:t>.</w:t>
       </w:r>
@@ -14340,11 +14356,9 @@
       <w:r>
         <w:t xml:space="preserve">Het rapport zal zowel in HTML als in </w:t>
       </w:r>
-      <w:proofErr w:type="gramStart"/>
-      <w:r>
-        <w:t>PDF formaat</w:t>
-      </w:r>
-      <w:proofErr w:type="gramEnd"/>
+      <w:r>
+        <w:t>pdf-formaat</w:t>
+      </w:r>
       <w:r>
         <w:t xml:space="preserve"> beschikbaar wo</w:t>
       </w:r>
@@ -14354,11 +14368,9 @@
       <w:r>
         <w:t xml:space="preserve">De configuraties zoals de type rapport en formaat zullen in de </w:t>
       </w:r>
-      <w:proofErr w:type="gramStart"/>
-      <w:r>
-        <w:t>CMS extensie</w:t>
-      </w:r>
-      <w:proofErr w:type="gramEnd"/>
+      <w:r>
+        <w:t>CMS-extensie</w:t>
+      </w:r>
       <w:r>
         <w:t xml:space="preserve"> instelbaar worden gemaakt. </w:t>
       </w:r>
@@ -15635,8 +15647,13 @@
         <w:t xml:space="preserve">hebben een één </w:t>
       </w:r>
       <w:r>
-        <w:t xml:space="preserve">op meer relatie met </w:t>
-      </w:r>
+        <w:t>op meer relatie met</w:t>
+      </w:r>
+      <w:bookmarkStart w:id="0" w:name="_GoBack"/>
+      <w:r>
+        <w:t xml:space="preserve"> </w:t>
+      </w:r>
+      <w:bookmarkEnd w:id="0"/>
       <w:r>
         <w:t>website.</w:t>
       </w:r>

</xml_diff>